<commit_message>
Task 2 in lab2 completed
</commit_message>
<xml_diff>
--- a/!Методические указания_ЛР_СиМОИБ_Захаров Магистрантам.docx
+++ b/!Методические указания_ЛР_СиМОИБ_Захаров Магистрантам.docx
@@ -58,6 +58,7 @@
             <w:rPr>
               <w:webHidden/>
               <w:rStyle w:val="IndexLink"/>
+              <w:vanish w:val="false"/>
             </w:rPr>
             <w:instrText> TOC \z \o "1-3" \u \h</w:instrText>
           </w:r>
@@ -65,6 +66,7 @@
             <w:rPr>
               <w:webHidden/>
               <w:rStyle w:val="IndexLink"/>
+              <w:vanish w:val="false"/>
             </w:rPr>
             <w:fldChar w:fldCharType="separate"/>
           </w:r>
@@ -72,13 +74,6 @@
             <w:r>
               <w:rPr>
                 <w:webHidden/>
-                <w:rStyle w:val="IndexLink"/>
-              </w:rPr>
-              <w:t>СЕМЕСТР 4</w:t>
-            </w:r>
-            <w:r>
-              <w:rPr>
-                <w:webHidden/>
               </w:rPr>
               <w:fldChar w:fldCharType="begin"/>
             </w:r>
@@ -96,9 +91,11 @@
             </w:r>
             <w:r>
               <w:rPr>
+                <w:webHidden/>
                 <w:rStyle w:val="IndexLink"/>
                 <w:vanish w:val="false"/>
               </w:rPr>
+              <w:t>СЕМЕСТР 4</w:t>
               <w:tab/>
               <w:t>5</w:t>
             </w:r>
@@ -125,6 +122,7 @@
                 <w:webHidden/>
                 <w:rStyle w:val="IndexLink"/>
                 <w:caps/>
+                <w:vanish w:val="false"/>
               </w:rPr>
               <w:t>1 ГЕНЕРАЦИЯ ПАРОЛЕЙ</w:t>
             </w:r>
@@ -177,6 +175,7 @@
                 <w:webHidden/>
                 <w:rStyle w:val="IndexLink"/>
                 <w:b/>
+                <w:vanish w:val="false"/>
               </w:rPr>
               <w:t>1.1 Теоретические сведения</w:t>
             </w:r>
@@ -229,6 +228,7 @@
                 <w:webHidden/>
                 <w:rStyle w:val="IndexLink"/>
                 <w:b/>
+                <w:vanish w:val="false"/>
               </w:rPr>
               <w:t>1.2 Задание для выполнения</w:t>
             </w:r>
@@ -280,6 +280,7 @@
               <w:rPr>
                 <w:webHidden/>
                 <w:rStyle w:val="IndexLink"/>
+                <w:vanish w:val="false"/>
               </w:rPr>
               <w:t xml:space="preserve">2 </w:t>
             </w:r>
@@ -339,6 +340,7 @@
                 <w:webHidden/>
                 <w:rStyle w:val="IndexLink"/>
                 <w:b/>
+                <w:vanish w:val="false"/>
               </w:rPr>
               <w:t>2.1. Теоретические сведения</w:t>
             </w:r>
@@ -391,6 +393,7 @@
                 <w:webHidden/>
                 <w:rStyle w:val="IndexLink"/>
                 <w:b/>
+                <w:vanish w:val="false"/>
               </w:rPr>
               <w:t>2.2. Задание для выполнения</w:t>
             </w:r>
@@ -443,6 +446,7 @@
                 <w:webHidden/>
                 <w:rStyle w:val="IndexLink"/>
                 <w:caps/>
+                <w:vanish w:val="false"/>
               </w:rPr>
               <w:t>3. Режимы применения блочных шифров</w:t>
             </w:r>
@@ -495,6 +499,7 @@
                 <w:webHidden/>
                 <w:rStyle w:val="IndexLink"/>
                 <w:b/>
+                <w:vanish w:val="false"/>
               </w:rPr>
               <w:t>3.1. Теоретические сведения</w:t>
             </w:r>
@@ -547,6 +552,7 @@
                 <w:webHidden/>
                 <w:rStyle w:val="IndexLink"/>
                 <w:b/>
+                <w:vanish w:val="false"/>
               </w:rPr>
               <w:t>3.2. Инструментальные средства для выполнения задания</w:t>
             </w:r>
@@ -599,6 +605,7 @@
                 <w:webHidden/>
                 <w:rStyle w:val="IndexLink"/>
                 <w:caps/>
+                <w:vanish w:val="false"/>
               </w:rPr>
               <w:t>4 Открытое распространение ключей</w:t>
             </w:r>
@@ -651,6 +658,7 @@
                 <w:webHidden/>
                 <w:rStyle w:val="IndexLink"/>
                 <w:b/>
+                <w:vanish w:val="false"/>
               </w:rPr>
               <w:t>4.1. Теоретические сведения</w:t>
             </w:r>
@@ -703,6 +711,7 @@
                 <w:webHidden/>
                 <w:rStyle w:val="IndexLink"/>
                 <w:b/>
+                <w:vanish w:val="false"/>
               </w:rPr>
               <w:t>4.2. Задание для самостоятельного выполнения</w:t>
             </w:r>
@@ -755,6 +764,7 @@
                 <w:webHidden/>
                 <w:rStyle w:val="IndexLink"/>
                 <w:caps/>
+                <w:vanish w:val="false"/>
               </w:rPr>
               <w:t>5 АСИММЕТРИЧНОЕ ШИФРОВАНИЕ И ЭЛЕКТРОННАЯ ЦИФРОВАЯ ПОДПИСЬ</w:t>
             </w:r>
@@ -807,6 +817,7 @@
                 <w:webHidden/>
                 <w:rStyle w:val="IndexLink"/>
                 <w:b/>
+                <w:vanish w:val="false"/>
               </w:rPr>
               <w:t>5.1. Теоретические сведения</w:t>
             </w:r>
@@ -859,6 +870,7 @@
                 <w:webHidden/>
                 <w:rStyle w:val="IndexLink"/>
                 <w:b/>
+                <w:vanish w:val="false"/>
               </w:rPr>
               <w:t>5.2. Задание для самостоятельного выполнения</w:t>
             </w:r>
@@ -911,6 +923,7 @@
                 <w:webHidden/>
                 <w:rStyle w:val="IndexLink"/>
                 <w:caps/>
+                <w:vanish w:val="false"/>
               </w:rPr>
               <w:t>6 МЕЖСЕТЕВОЕ ЭКРАНИРОВАНИЕ</w:t>
             </w:r>
@@ -963,6 +976,7 @@
                 <w:webHidden/>
                 <w:rStyle w:val="IndexLink"/>
                 <w:b/>
+                <w:vanish w:val="false"/>
               </w:rPr>
               <w:t>6.1. Теоретические сведения</w:t>
             </w:r>
@@ -1015,6 +1029,7 @@
                 <w:webHidden/>
                 <w:rStyle w:val="IndexLink"/>
                 <w:b/>
+                <w:vanish w:val="false"/>
               </w:rPr>
               <w:t>6.2. Задание для самостоятельного выполнения</w:t>
             </w:r>
@@ -1065,13 +1080,6 @@
             <w:r>
               <w:rPr>
                 <w:webHidden/>
-                <w:rStyle w:val="IndexLink"/>
-              </w:rPr>
-              <w:t>СПИСОК ИСПОЛЬЗОВАННЫХ ИСТОЧНИКОВ</w:t>
-            </w:r>
-            <w:r>
-              <w:rPr>
-                <w:webHidden/>
               </w:rPr>
               <w:fldChar w:fldCharType="begin"/>
             </w:r>
@@ -1089,9 +1097,11 @@
             </w:r>
             <w:r>
               <w:rPr>
+                <w:webHidden/>
                 <w:rStyle w:val="IndexLink"/>
                 <w:vanish w:val="false"/>
               </w:rPr>
+              <w:t>СПИСОК ИСПОЛЬЗОВАННЫХ ИСТОЧНИКОВ</w:t>
               <w:tab/>
               <w:t>65</w:t>
             </w:r>
@@ -1176,7 +1186,6 @@
           <w:szCs w:val="28"/>
         </w:rPr>
       </w:pPr>
-      <w:bookmarkStart w:id="0" w:name="_Toc382527986"/>
       <w:r>
         <w:rPr>
           <w:b/>
@@ -1222,8 +1231,8 @@
         </w:rPr>
         <w:t>Данное учебное пособие является первой частью лабораторного практикума предназначенным для формирование устойчивых знаний о современных и перспективных методах и средствах обеспечения информационной безопасности, способах применения средств обеспечения информационной безопасности в информационных</w:t>
       </w:r>
-      <w:bookmarkStart w:id="1" w:name="_GoBack"/>
-      <w:bookmarkEnd w:id="1"/>
+      <w:bookmarkStart w:id="0" w:name="_GoBack"/>
+      <w:bookmarkEnd w:id="0"/>
     </w:p>
     <w:p>
       <w:pPr>
@@ -1428,7 +1437,7 @@
           <w:szCs w:val="28"/>
         </w:rPr>
       </w:pPr>
-      <w:bookmarkStart w:id="2" w:name="_Toc517377554"/>
+      <w:bookmarkStart w:id="1" w:name="_Toc517377554"/>
       <w:r>
         <w:rPr>
           <w:rFonts w:ascii="Times New Roman" w:hAnsi="Times New Roman"/>
@@ -1437,7 +1446,7 @@
         </w:rPr>
         <w:t>СЕМЕСТР 4</w:t>
       </w:r>
-      <w:bookmarkEnd w:id="2"/>
+      <w:bookmarkEnd w:id="1"/>
     </w:p>
     <w:p>
       <w:pPr>
@@ -1451,7 +1460,7 @@
           <w:szCs w:val="28"/>
         </w:rPr>
       </w:pPr>
-      <w:bookmarkStart w:id="3" w:name="_Toc517377555"/>
+      <w:bookmarkStart w:id="2" w:name="_Toc517377555"/>
       <w:r>
         <w:rPr>
           <w:rFonts w:ascii="Times New Roman" w:hAnsi="Times New Roman"/>
@@ -1461,7 +1470,7 @@
         </w:rPr>
         <w:t>1 ГЕНЕРАЦИЯ ПАРОЛЕЙ</w:t>
       </w:r>
-      <w:bookmarkEnd w:id="3"/>
+      <w:bookmarkEnd w:id="2"/>
     </w:p>
     <w:p>
       <w:pPr>
@@ -1516,7 +1525,7 @@
           <w:numId w:val="0"/>
         </w:numPr>
         <w:spacing w:lineRule="auto" w:line="276"/>
-        <w:ind w:firstLine="360"/>
+        <w:ind w:left="0" w:firstLine="360"/>
         <w:outlineLvl w:val="0"/>
         <w:rPr>
           <w:b/>
@@ -1525,7 +1534,7 @@
           <w:szCs w:val="28"/>
         </w:rPr>
       </w:pPr>
-      <w:bookmarkStart w:id="4" w:name="_Toc517377556"/>
+      <w:bookmarkStart w:id="3" w:name="_Toc517377556"/>
       <w:r>
         <w:rPr>
           <w:b/>
@@ -1534,7 +1543,7 @@
         </w:rPr>
         <w:t>1.1 Теоретические сведения</w:t>
       </w:r>
-      <w:bookmarkEnd w:id="4"/>
+      <w:bookmarkEnd w:id="3"/>
     </w:p>
     <w:p>
       <w:pPr>
@@ -4229,7 +4238,7 @@
           <w:numId w:val="0"/>
         </w:numPr>
         <w:spacing w:lineRule="auto" w:line="276"/>
-        <w:ind w:firstLine="360"/>
+        <w:ind w:left="0" w:firstLine="360"/>
         <w:outlineLvl w:val="0"/>
         <w:rPr>
           <w:b/>
@@ -4238,7 +4247,7 @@
           <w:szCs w:val="28"/>
         </w:rPr>
       </w:pPr>
-      <w:bookmarkStart w:id="5" w:name="_Toc517377557"/>
+      <w:bookmarkStart w:id="4" w:name="_Toc517377557"/>
       <w:r>
         <w:rPr>
           <w:b/>
@@ -4247,7 +4256,7 @@
         </w:rPr>
         <w:t>1.2 Задание для выполнения</w:t>
       </w:r>
-      <w:bookmarkEnd w:id="5"/>
+      <w:bookmarkEnd w:id="4"/>
     </w:p>
     <w:p>
       <w:pPr>
@@ -4704,8 +4713,8 @@
           <w:szCs w:val="28"/>
         </w:rPr>
       </w:pPr>
+      <w:bookmarkStart w:id="5" w:name="_Toc517377558"/>
       <w:bookmarkStart w:id="6" w:name="_Toc382527986"/>
-      <w:bookmarkStart w:id="7" w:name="_Toc517377558"/>
       <w:r>
         <w:rPr>
           <w:rFonts w:ascii="Times New Roman" w:hAnsi="Times New Roman"/>
@@ -4724,7 +4733,7 @@
         </w:rPr>
         <w:t>Простейшие криптографические преобразования</w:t>
       </w:r>
-      <w:bookmarkEnd w:id="7"/>
+      <w:bookmarkEnd w:id="5"/>
     </w:p>
     <w:p>
       <w:pPr>
@@ -4743,8 +4752,6 @@
           <w:szCs w:val="28"/>
         </w:rPr>
       </w:r>
-      <w:bookmarkStart w:id="8" w:name="_Toc355126669"/>
-      <w:bookmarkStart w:id="9" w:name="_Toc355126669"/>
     </w:p>
     <w:p>
       <w:pPr>
@@ -4799,7 +4806,7 @@
           <w:numId w:val="0"/>
         </w:numPr>
         <w:spacing w:lineRule="auto" w:line="276"/>
-        <w:ind w:firstLine="360"/>
+        <w:ind w:left="0" w:firstLine="360"/>
         <w:outlineLvl w:val="0"/>
         <w:rPr>
           <w:b/>
@@ -4808,9 +4815,9 @@
           <w:szCs w:val="28"/>
         </w:rPr>
       </w:pPr>
-      <w:bookmarkStart w:id="10" w:name="_Toc355126669"/>
-      <w:bookmarkStart w:id="11" w:name="_Toc517377559"/>
-      <w:bookmarkStart w:id="12" w:name="_Toc382527987"/>
+      <w:bookmarkStart w:id="7" w:name="_Toc517377559"/>
+      <w:bookmarkStart w:id="8" w:name="_Toc382527987"/>
+      <w:bookmarkStart w:id="9" w:name="_Toc355126669"/>
       <w:r>
         <w:rPr>
           <w:b/>
@@ -4819,8 +4826,8 @@
         </w:rPr>
         <w:t xml:space="preserve">2.1. </w:t>
       </w:r>
-      <w:bookmarkEnd w:id="10"/>
-      <w:bookmarkEnd w:id="12"/>
+      <w:bookmarkEnd w:id="8"/>
+      <w:bookmarkEnd w:id="9"/>
       <w:r>
         <w:rPr>
           <w:b/>
@@ -4829,7 +4836,7 @@
         </w:rPr>
         <w:t>Теоретические сведения</w:t>
       </w:r>
-      <w:bookmarkEnd w:id="11"/>
+      <w:bookmarkEnd w:id="7"/>
     </w:p>
     <w:p>
       <w:pPr>
@@ -6126,7 +6133,8 @@
           <w:p>
             <w:pPr>
               <w:pStyle w:val="Normal"/>
-              <w:widowControl/>
+              <w:widowControl w:val="false"/>
+              <w:suppressAutoHyphens w:val="true"/>
               <w:spacing w:lineRule="auto" w:line="276" w:before="0" w:after="0"/>
               <w:jc w:val="both"/>
               <w:rPr>
@@ -6154,7 +6162,8 @@
           <w:p>
             <w:pPr>
               <w:pStyle w:val="Normal"/>
-              <w:widowControl/>
+              <w:widowControl w:val="false"/>
+              <w:suppressAutoHyphens w:val="true"/>
               <w:spacing w:lineRule="auto" w:line="276" w:before="0" w:after="0"/>
               <w:jc w:val="both"/>
               <w:rPr>
@@ -6185,7 +6194,8 @@
           <w:p>
             <w:pPr>
               <w:pStyle w:val="Normal"/>
-              <w:widowControl/>
+              <w:widowControl w:val="false"/>
+              <w:suppressAutoHyphens w:val="true"/>
               <w:spacing w:lineRule="auto" w:line="276" w:before="0" w:after="0"/>
               <w:jc w:val="both"/>
               <w:rPr>
@@ -6213,7 +6223,8 @@
           <w:p>
             <w:pPr>
               <w:pStyle w:val="Normal"/>
-              <w:widowControl/>
+              <w:widowControl w:val="false"/>
+              <w:suppressAutoHyphens w:val="true"/>
               <w:spacing w:lineRule="auto" w:line="276" w:before="0" w:after="0"/>
               <w:jc w:val="both"/>
               <w:rPr>
@@ -6328,20 +6339,21 @@
         <w:tblLook w:val="04a0" w:noHBand="0" w:noVBand="1" w:firstColumn="1" w:lastRow="0" w:lastColumn="0" w:firstRow="1"/>
       </w:tblPr>
       <w:tblGrid>
-        <w:gridCol w:w="2201"/>
-        <w:gridCol w:w="7426"/>
+        <w:gridCol w:w="2200"/>
+        <w:gridCol w:w="7427"/>
       </w:tblGrid>
       <w:tr>
         <w:trPr/>
         <w:tc>
           <w:tcPr>
-            <w:tcW w:w="2201" w:type="dxa"/>
+            <w:tcW w:w="2200" w:type="dxa"/>
             <w:tcBorders/>
           </w:tcPr>
           <w:p>
             <w:pPr>
               <w:pStyle w:val="Normal"/>
-              <w:widowControl/>
+              <w:widowControl w:val="false"/>
+              <w:suppressAutoHyphens w:val="true"/>
               <w:spacing w:lineRule="auto" w:line="276" w:before="0" w:after="0"/>
               <w:jc w:val="both"/>
               <w:rPr>
@@ -6363,13 +6375,14 @@
         </w:tc>
         <w:tc>
           <w:tcPr>
-            <w:tcW w:w="7426" w:type="dxa"/>
+            <w:tcW w:w="7427" w:type="dxa"/>
             <w:tcBorders/>
           </w:tcPr>
           <w:p>
             <w:pPr>
               <w:pStyle w:val="Normal"/>
-              <w:widowControl/>
+              <w:widowControl w:val="false"/>
+              <w:suppressAutoHyphens w:val="true"/>
               <w:spacing w:lineRule="auto" w:line="276" w:before="0" w:after="0"/>
               <w:jc w:val="both"/>
               <w:rPr>
@@ -6394,13 +6407,14 @@
         <w:trPr/>
         <w:tc>
           <w:tcPr>
-            <w:tcW w:w="2201" w:type="dxa"/>
+            <w:tcW w:w="2200" w:type="dxa"/>
             <w:tcBorders/>
           </w:tcPr>
           <w:p>
             <w:pPr>
               <w:pStyle w:val="Normal"/>
-              <w:widowControl/>
+              <w:widowControl w:val="false"/>
+              <w:suppressAutoHyphens w:val="true"/>
               <w:spacing w:lineRule="auto" w:line="276" w:before="0" w:after="0"/>
               <w:jc w:val="both"/>
               <w:rPr>
@@ -6422,13 +6436,14 @@
         </w:tc>
         <w:tc>
           <w:tcPr>
-            <w:tcW w:w="7426" w:type="dxa"/>
+            <w:tcW w:w="7427" w:type="dxa"/>
             <w:tcBorders/>
           </w:tcPr>
           <w:p>
             <w:pPr>
               <w:pStyle w:val="Normal"/>
-              <w:widowControl/>
+              <w:widowControl w:val="false"/>
+              <w:suppressAutoHyphens w:val="true"/>
               <w:spacing w:lineRule="auto" w:line="276" w:before="0" w:after="0"/>
               <w:jc w:val="both"/>
               <w:rPr>
@@ -7174,7 +7189,8 @@
           <w:p>
             <w:pPr>
               <w:pStyle w:val="Normal"/>
-              <w:widowControl/>
+              <w:widowControl w:val="false"/>
+              <w:suppressAutoHyphens w:val="true"/>
               <w:spacing w:lineRule="auto" w:line="276" w:before="0" w:after="0"/>
               <w:jc w:val="both"/>
               <w:rPr>
@@ -7202,7 +7218,8 @@
           <w:p>
             <w:pPr>
               <w:pStyle w:val="Normal"/>
-              <w:widowControl/>
+              <w:widowControl w:val="false"/>
+              <w:suppressAutoHyphens w:val="true"/>
               <w:spacing w:lineRule="auto" w:line="276" w:before="0" w:after="0"/>
               <w:jc w:val="both"/>
               <w:rPr>
@@ -7233,7 +7250,8 @@
           <w:p>
             <w:pPr>
               <w:pStyle w:val="Normal"/>
-              <w:widowControl/>
+              <w:widowControl w:val="false"/>
+              <w:suppressAutoHyphens w:val="true"/>
               <w:spacing w:lineRule="auto" w:line="276" w:before="0" w:after="0"/>
               <w:jc w:val="both"/>
               <w:rPr>
@@ -7261,7 +7279,8 @@
           <w:p>
             <w:pPr>
               <w:pStyle w:val="Normal"/>
-              <w:widowControl/>
+              <w:widowControl w:val="false"/>
+              <w:suppressAutoHyphens w:val="true"/>
               <w:spacing w:lineRule="auto" w:line="276" w:before="0" w:after="0"/>
               <w:jc w:val="both"/>
               <w:rPr>
@@ -7292,7 +7311,8 @@
           <w:p>
             <w:pPr>
               <w:pStyle w:val="Normal"/>
-              <w:widowControl/>
+              <w:widowControl w:val="false"/>
+              <w:suppressAutoHyphens w:val="true"/>
               <w:spacing w:lineRule="auto" w:line="276" w:before="0" w:after="0"/>
               <w:jc w:val="both"/>
               <w:rPr>
@@ -7320,7 +7340,8 @@
           <w:p>
             <w:pPr>
               <w:pStyle w:val="Normal"/>
-              <w:widowControl/>
+              <w:widowControl w:val="false"/>
+              <w:suppressAutoHyphens w:val="true"/>
               <w:spacing w:lineRule="auto" w:line="276" w:before="0" w:after="0"/>
               <w:jc w:val="both"/>
               <w:rPr>
@@ -7351,7 +7372,8 @@
           <w:p>
             <w:pPr>
               <w:pStyle w:val="Normal"/>
-              <w:widowControl/>
+              <w:widowControl w:val="false"/>
+              <w:suppressAutoHyphens w:val="true"/>
               <w:spacing w:lineRule="auto" w:line="276" w:before="0" w:after="0"/>
               <w:jc w:val="both"/>
               <w:rPr>
@@ -7379,7 +7401,8 @@
           <w:p>
             <w:pPr>
               <w:pStyle w:val="Normal"/>
-              <w:widowControl/>
+              <w:widowControl w:val="false"/>
+              <w:suppressAutoHyphens w:val="true"/>
               <w:spacing w:lineRule="auto" w:line="276" w:before="0" w:after="0"/>
               <w:jc w:val="both"/>
               <w:rPr>
@@ -7410,7 +7433,8 @@
           <w:p>
             <w:pPr>
               <w:pStyle w:val="Normal"/>
-              <w:widowControl/>
+              <w:widowControl w:val="false"/>
+              <w:suppressAutoHyphens w:val="true"/>
               <w:spacing w:lineRule="auto" w:line="276" w:before="0" w:after="0"/>
               <w:jc w:val="both"/>
               <w:rPr>
@@ -7438,7 +7462,8 @@
           <w:p>
             <w:pPr>
               <w:pStyle w:val="Normal"/>
-              <w:widowControl/>
+              <w:widowControl w:val="false"/>
+              <w:suppressAutoHyphens w:val="true"/>
               <w:spacing w:lineRule="auto" w:line="276" w:before="0" w:after="0"/>
               <w:jc w:val="both"/>
               <w:rPr>
@@ -7469,7 +7494,8 @@
           <w:p>
             <w:pPr>
               <w:pStyle w:val="Normal"/>
-              <w:widowControl/>
+              <w:widowControl w:val="false"/>
+              <w:suppressAutoHyphens w:val="true"/>
               <w:spacing w:lineRule="auto" w:line="276" w:before="0" w:after="0"/>
               <w:jc w:val="both"/>
               <w:rPr>
@@ -7497,7 +7523,8 @@
           <w:p>
             <w:pPr>
               <w:pStyle w:val="Normal"/>
-              <w:widowControl/>
+              <w:widowControl w:val="false"/>
+              <w:suppressAutoHyphens w:val="true"/>
               <w:spacing w:lineRule="auto" w:line="276" w:before="0" w:after="0"/>
               <w:jc w:val="both"/>
               <w:rPr>
@@ -7528,7 +7555,8 @@
           <w:p>
             <w:pPr>
               <w:pStyle w:val="Normal"/>
-              <w:widowControl/>
+              <w:widowControl w:val="false"/>
+              <w:suppressAutoHyphens w:val="true"/>
               <w:spacing w:lineRule="auto" w:line="276" w:before="0" w:after="0"/>
               <w:jc w:val="both"/>
               <w:rPr>
@@ -7556,7 +7584,8 @@
           <w:p>
             <w:pPr>
               <w:pStyle w:val="Normal"/>
-              <w:widowControl/>
+              <w:widowControl w:val="false"/>
+              <w:suppressAutoHyphens w:val="true"/>
               <w:spacing w:lineRule="auto" w:line="276" w:before="0" w:after="0"/>
               <w:jc w:val="both"/>
               <w:rPr>
@@ -7588,7 +7617,8 @@
           <w:p>
             <w:pPr>
               <w:pStyle w:val="Normal"/>
-              <w:widowControl/>
+              <w:widowControl w:val="false"/>
+              <w:suppressAutoHyphens w:val="true"/>
               <w:spacing w:lineRule="auto" w:line="276" w:before="0" w:after="0"/>
               <w:jc w:val="center"/>
               <w:rPr>
@@ -7619,7 +7649,8 @@
           <w:p>
             <w:pPr>
               <w:pStyle w:val="Normal"/>
-              <w:widowControl/>
+              <w:widowControl w:val="false"/>
+              <w:suppressAutoHyphens w:val="true"/>
               <w:spacing w:lineRule="auto" w:line="276" w:before="0" w:after="0"/>
               <w:jc w:val="both"/>
               <w:rPr>
@@ -7647,7 +7678,8 @@
           <w:p>
             <w:pPr>
               <w:pStyle w:val="Normal"/>
-              <w:widowControl/>
+              <w:widowControl w:val="false"/>
+              <w:suppressAutoHyphens w:val="true"/>
               <w:spacing w:lineRule="auto" w:line="276" w:before="0" w:after="0"/>
               <w:jc w:val="both"/>
               <w:rPr>
@@ -7916,7 +7948,8 @@
           <w:p>
             <w:pPr>
               <w:pStyle w:val="Normal"/>
-              <w:widowControl/>
+              <w:widowControl w:val="false"/>
+              <w:suppressAutoHyphens w:val="true"/>
               <w:spacing w:lineRule="auto" w:line="276" w:before="0" w:after="0"/>
               <w:jc w:val="both"/>
               <w:rPr>
@@ -7938,7 +7971,8 @@
           <w:p>
             <w:pPr>
               <w:pStyle w:val="Normal"/>
-              <w:widowControl/>
+              <w:widowControl w:val="false"/>
+              <w:suppressAutoHyphens w:val="true"/>
               <w:spacing w:lineRule="auto" w:line="276" w:before="0" w:after="0"/>
               <w:jc w:val="both"/>
               <w:rPr>
@@ -7960,7 +7994,8 @@
           <w:p>
             <w:pPr>
               <w:pStyle w:val="Normal"/>
-              <w:widowControl/>
+              <w:widowControl w:val="false"/>
+              <w:suppressAutoHyphens w:val="true"/>
               <w:spacing w:lineRule="auto" w:line="276" w:before="0" w:after="0"/>
               <w:jc w:val="both"/>
               <w:rPr>
@@ -7982,7 +8017,8 @@
           <w:p>
             <w:pPr>
               <w:pStyle w:val="Normal"/>
-              <w:widowControl/>
+              <w:widowControl w:val="false"/>
+              <w:suppressAutoHyphens w:val="true"/>
               <w:spacing w:lineRule="auto" w:line="276" w:before="0" w:after="0"/>
               <w:jc w:val="both"/>
               <w:rPr>
@@ -8004,7 +8040,8 @@
           <w:p>
             <w:pPr>
               <w:pStyle w:val="Normal"/>
-              <w:widowControl/>
+              <w:widowControl w:val="false"/>
+              <w:suppressAutoHyphens w:val="true"/>
               <w:spacing w:lineRule="auto" w:line="276" w:before="0" w:after="0"/>
               <w:jc w:val="both"/>
               <w:rPr>
@@ -8026,7 +8063,8 @@
           <w:p>
             <w:pPr>
               <w:pStyle w:val="Normal"/>
-              <w:widowControl/>
+              <w:widowControl w:val="false"/>
+              <w:suppressAutoHyphens w:val="true"/>
               <w:spacing w:lineRule="auto" w:line="276" w:before="0" w:after="0"/>
               <w:jc w:val="both"/>
               <w:rPr>
@@ -8048,7 +8086,8 @@
           <w:p>
             <w:pPr>
               <w:pStyle w:val="Normal"/>
-              <w:widowControl/>
+              <w:widowControl w:val="false"/>
+              <w:suppressAutoHyphens w:val="true"/>
               <w:spacing w:lineRule="auto" w:line="276" w:before="0" w:after="0"/>
               <w:jc w:val="both"/>
               <w:rPr>
@@ -8071,7 +8110,8 @@
           <w:p>
             <w:pPr>
               <w:pStyle w:val="Normal"/>
-              <w:widowControl/>
+              <w:widowControl w:val="false"/>
+              <w:suppressAutoHyphens w:val="true"/>
               <w:spacing w:lineRule="auto" w:line="276" w:before="0" w:after="0"/>
               <w:jc w:val="both"/>
               <w:rPr>
@@ -8094,7 +8134,8 @@
           <w:p>
             <w:pPr>
               <w:pStyle w:val="Normal"/>
-              <w:widowControl/>
+              <w:widowControl w:val="false"/>
+              <w:suppressAutoHyphens w:val="true"/>
               <w:spacing w:lineRule="auto" w:line="276" w:before="0" w:after="0"/>
               <w:jc w:val="center"/>
               <w:rPr>
@@ -8117,7 +8158,8 @@
           <w:p>
             <w:pPr>
               <w:pStyle w:val="Normal"/>
-              <w:widowControl/>
+              <w:widowControl w:val="false"/>
+              <w:suppressAutoHyphens w:val="true"/>
               <w:spacing w:lineRule="auto" w:line="276" w:before="0" w:after="0"/>
               <w:jc w:val="both"/>
               <w:rPr>
@@ -8140,7 +8182,8 @@
           <w:p>
             <w:pPr>
               <w:pStyle w:val="Normal"/>
-              <w:widowControl/>
+              <w:widowControl w:val="false"/>
+              <w:suppressAutoHyphens w:val="true"/>
               <w:spacing w:lineRule="auto" w:line="276" w:before="0" w:after="0"/>
               <w:jc w:val="both"/>
               <w:rPr>
@@ -9970,7 +10013,7 @@
           <w:numId w:val="0"/>
         </w:numPr>
         <w:spacing w:lineRule="auto" w:line="276"/>
-        <w:ind w:firstLine="360"/>
+        <w:ind w:left="0" w:firstLine="360"/>
         <w:outlineLvl w:val="0"/>
         <w:rPr>
           <w:b/>
@@ -9979,7 +10022,7 @@
           <w:szCs w:val="28"/>
         </w:rPr>
       </w:pPr>
-      <w:bookmarkStart w:id="13" w:name="_Toc517377560"/>
+      <w:bookmarkStart w:id="10" w:name="_Toc517377560"/>
       <w:r>
         <w:rPr>
           <w:b/>
@@ -9988,7 +10031,7 @@
         </w:rPr>
         <w:t>2.2. Задание для выполнения</w:t>
       </w:r>
-      <w:bookmarkEnd w:id="13"/>
+      <w:bookmarkEnd w:id="10"/>
     </w:p>
     <w:p>
       <w:pPr>
@@ -10224,7 +10267,7 @@
           <w:szCs w:val="28"/>
         </w:rPr>
       </w:pPr>
-      <w:bookmarkStart w:id="14" w:name="_Toc517377561"/>
+      <w:bookmarkStart w:id="11" w:name="_Toc517377561"/>
       <w:r>
         <w:rPr>
           <w:rFonts w:ascii="Times New Roman" w:hAnsi="Times New Roman"/>
@@ -10244,7 +10287,7 @@
         </w:rPr>
         <w:t>Режимы применения блочных шифров</w:t>
       </w:r>
-      <w:bookmarkEnd w:id="14"/>
+      <w:bookmarkEnd w:id="11"/>
     </w:p>
     <w:p>
       <w:pPr>
@@ -10335,7 +10378,7 @@
           <w:numId w:val="0"/>
         </w:numPr>
         <w:spacing w:lineRule="auto" w:line="276"/>
-        <w:ind w:firstLine="360"/>
+        <w:ind w:left="0" w:firstLine="360"/>
         <w:outlineLvl w:val="0"/>
         <w:rPr>
           <w:b/>
@@ -10344,7 +10387,7 @@
           <w:szCs w:val="28"/>
         </w:rPr>
       </w:pPr>
-      <w:bookmarkStart w:id="15" w:name="_Toc517377562"/>
+      <w:bookmarkStart w:id="12" w:name="_Toc517377562"/>
       <w:r>
         <w:rPr>
           <w:b/>
@@ -10353,7 +10396,7 @@
         </w:rPr>
         <w:t>3.1. Теоретические сведения</w:t>
       </w:r>
-      <w:bookmarkEnd w:id="15"/>
+      <w:bookmarkEnd w:id="12"/>
     </w:p>
     <w:p>
       <w:pPr>
@@ -15564,7 +15607,7 @@
                 <wp:positionV relativeFrom="paragraph">
                   <wp:posOffset>120650</wp:posOffset>
                 </wp:positionV>
-                <wp:extent cx="1705610" cy="305435"/>
+                <wp:extent cx="1706245" cy="306070"/>
                 <wp:effectExtent l="0" t="0" r="28575" b="19050"/>
                 <wp:wrapNone/>
                 <wp:docPr id="3" name="Надпись 21"/>
@@ -15575,7 +15618,7 @@
                       <wps:spPr>
                         <a:xfrm>
                           <a:off x="0" y="0"/>
-                          <a:ext cx="1704960" cy="304920"/>
+                          <a:ext cx="1705680" cy="305280"/>
                         </a:xfrm>
                         <a:prstGeom prst="rect">
                           <a:avLst/>
@@ -15638,7 +15681,7 @@
           </mc:Choice>
           <mc:Fallback>
             <w:pict>
-              <v:rect id="shape_0" ID="Надпись 21" path="m0,0l-2147483645,0l-2147483645,-2147483646l0,-2147483646xe" fillcolor="white" stroked="t" style="position:absolute;margin-left:123.7pt;margin-top:9.5pt;width:134.2pt;height:23.95pt;mso-wrap-style:square;v-text-anchor:top">
+              <v:rect id="shape_0" ID="Надпись 21" path="m0,0l-2147483645,0l-2147483645,-2147483646l0,-2147483646xe" fillcolor="white" stroked="t" style="position:absolute;margin-left:123.7pt;margin-top:9.5pt;width:134.25pt;height:24pt;mso-wrap-style:square;v-text-anchor:top">
                 <v:fill o:detectmouseclick="t" type="solid" color2="black"/>
                 <v:stroke color="black" weight="6480" joinstyle="round" endcap="flat"/>
                 <v:textbox>
@@ -15702,7 +15745,7 @@
                 <wp:positionV relativeFrom="paragraph">
                   <wp:posOffset>208915</wp:posOffset>
                 </wp:positionV>
-                <wp:extent cx="1270" cy="314960"/>
+                <wp:extent cx="1905" cy="315595"/>
                 <wp:effectExtent l="76200" t="0" r="57150" b="47625"/>
                 <wp:wrapNone/>
                 <wp:docPr id="5" name="Прямая со стрелкой 27"/>
@@ -15713,7 +15756,7 @@
                       <wps:spPr>
                         <a:xfrm>
                           <a:off x="0" y="0"/>
-                          <a:ext cx="720" cy="314280"/>
+                          <a:ext cx="1440" cy="315000"/>
                         </a:xfrm>
                         <a:custGeom>
                           <a:avLst/>
@@ -15759,17 +15802,7 @@
             </w:drawing>
           </mc:Choice>
           <mc:Fallback>
-            <w:pict>
-              <v:shapetype id="shapetype_32" coordsize="21600,21600" o:spt="32" path="m,l21600,21600nfe">
-                <v:stroke joinstyle="miter"/>
-                <v:path gradientshapeok="t" o:connecttype="rect" textboxrect="0,0,21600,21600"/>
-              </v:shapetype>
-              <v:shape id="shape_0" ID="Прямая со стрелкой 27" stroked="t" style="position:absolute;margin-left:191.2pt;margin-top:16.45pt;width:0pt;height:24.7pt;mso-wrap-style:none;v-text-anchor:middle" wp14:anchorId="551C6B6E" type="shapetype_32">
-                <v:fill o:detectmouseclick="t" on="false"/>
-                <v:stroke color="black" weight="6480" endarrow="block" endarrowwidth="medium" endarrowlength="medium" joinstyle="miter" endcap="flat"/>
-                <w10:wrap type="none"/>
-              </v:shape>
-            </w:pict>
+            <w:pict/>
           </mc:Fallback>
         </mc:AlternateContent>
       </w:r>
@@ -15825,7 +15858,7 @@
                 <wp:positionV relativeFrom="paragraph">
                   <wp:posOffset>62865</wp:posOffset>
                 </wp:positionV>
-                <wp:extent cx="1705610" cy="305435"/>
+                <wp:extent cx="1706245" cy="306070"/>
                 <wp:effectExtent l="0" t="0" r="28575" b="19050"/>
                 <wp:wrapNone/>
                 <wp:docPr id="6" name="Надпись 22"/>
@@ -15836,7 +15869,7 @@
                       <wps:spPr>
                         <a:xfrm>
                           <a:off x="0" y="0"/>
-                          <a:ext cx="1704960" cy="304920"/>
+                          <a:ext cx="1705680" cy="305280"/>
                         </a:xfrm>
                         <a:prstGeom prst="rect">
                           <a:avLst/>
@@ -15899,7 +15932,7 @@
           </mc:Choice>
           <mc:Fallback>
             <w:pict>
-              <v:rect id="shape_0" ID="Надпись 22" path="m0,0l-2147483645,0l-2147483645,-2147483646l0,-2147483646xe" fillcolor="white" stroked="t" style="position:absolute;margin-left:121.45pt;margin-top:4.95pt;width:134.2pt;height:23.95pt;mso-wrap-style:square;v-text-anchor:top" wp14:anchorId="454EAC66">
+              <v:rect id="shape_0" ID="Надпись 22" path="m0,0l-2147483645,0l-2147483645,-2147483646l0,-2147483646xe" fillcolor="white" stroked="t" style="position:absolute;margin-left:121.45pt;margin-top:4.95pt;width:134.25pt;height:24pt;mso-wrap-style:square;v-text-anchor:top" wp14:anchorId="454EAC66">
                 <v:fill o:detectmouseclick="t" type="solid" color2="black"/>
                 <v:stroke color="black" weight="6480" joinstyle="round" endcap="flat"/>
                 <v:textbox>
@@ -15955,7 +15988,7 @@
         <mc:AlternateContent>
           <mc:Choice Requires="wps">
             <w:drawing>
-              <wp:anchor behindDoc="0" distT="0" distB="0" distL="0" distR="0" simplePos="0" locked="0" layoutInCell="0" allowOverlap="1" relativeHeight="25" wp14:anchorId="4E742D1C">
+              <wp:anchor behindDoc="0" distT="0" distB="0" distL="0" distR="0" simplePos="0" locked="0" layoutInCell="0" allowOverlap="1" relativeHeight="24" wp14:anchorId="4E742D1C">
                 <wp:simplePos x="0" y="0"/>
                 <wp:positionH relativeFrom="column">
                   <wp:posOffset>2409190</wp:posOffset>
@@ -15963,7 +15996,7 @@
                 <wp:positionV relativeFrom="paragraph">
                   <wp:posOffset>151765</wp:posOffset>
                 </wp:positionV>
-                <wp:extent cx="1270" cy="314960"/>
+                <wp:extent cx="1905" cy="315595"/>
                 <wp:effectExtent l="76200" t="0" r="57150" b="47625"/>
                 <wp:wrapNone/>
                 <wp:docPr id="8" name="Прямая со стрелкой 28"/>
@@ -15974,7 +16007,7 @@
                       <wps:spPr>
                         <a:xfrm>
                           <a:off x="0" y="0"/>
-                          <a:ext cx="720" cy="314280"/>
+                          <a:ext cx="1440" cy="315000"/>
                         </a:xfrm>
                         <a:custGeom>
                           <a:avLst/>
@@ -16020,13 +16053,7 @@
             </w:drawing>
           </mc:Choice>
           <mc:Fallback>
-            <w:pict>
-              <v:shape id="shape_0" ID="Прямая со стрелкой 28" stroked="t" style="position:absolute;margin-left:189.7pt;margin-top:11.95pt;width:0pt;height:24.7pt;mso-wrap-style:none;v-text-anchor:middle" wp14:anchorId="4E742D1C" type="shapetype_32">
-                <v:fill o:detectmouseclick="t" on="false"/>
-                <v:stroke color="black" weight="6480" endarrow="block" endarrowwidth="medium" endarrowlength="medium" joinstyle="miter" endcap="flat"/>
-                <w10:wrap type="none"/>
-              </v:shape>
-            </w:pict>
+            <w:pict/>
           </mc:Fallback>
         </mc:AlternateContent>
       </w:r>
@@ -16074,7 +16101,7 @@
         <mc:AlternateContent>
           <mc:Choice Requires="wps">
             <w:drawing>
-              <wp:anchor behindDoc="0" distT="0" distB="0" distL="0" distR="0" simplePos="0" locked="0" layoutInCell="0" allowOverlap="1" relativeHeight="21" wp14:anchorId="0E89E92B">
+              <wp:anchor behindDoc="0" distT="0" distB="0" distL="0" distR="0" simplePos="0" locked="0" layoutInCell="0" allowOverlap="1" relativeHeight="20" wp14:anchorId="0E89E92B">
                 <wp:simplePos x="0" y="0"/>
                 <wp:positionH relativeFrom="column">
                   <wp:posOffset>1513840</wp:posOffset>
@@ -16082,7 +16109,7 @@
                 <wp:positionV relativeFrom="paragraph">
                   <wp:posOffset>5080</wp:posOffset>
                 </wp:positionV>
-                <wp:extent cx="1705610" cy="305435"/>
+                <wp:extent cx="1706245" cy="306070"/>
                 <wp:effectExtent l="0" t="0" r="28575" b="19050"/>
                 <wp:wrapNone/>
                 <wp:docPr id="9" name="Надпись 23"/>
@@ -16093,7 +16120,7 @@
                       <wps:spPr>
                         <a:xfrm>
                           <a:off x="0" y="0"/>
-                          <a:ext cx="1704960" cy="304920"/>
+                          <a:ext cx="1705680" cy="305280"/>
                         </a:xfrm>
                         <a:prstGeom prst="rect">
                           <a:avLst/>
@@ -16156,7 +16183,7 @@
           </mc:Choice>
           <mc:Fallback>
             <w:pict>
-              <v:rect id="shape_0" ID="Надпись 23" path="m0,0l-2147483645,0l-2147483645,-2147483646l0,-2147483646xe" fillcolor="white" stroked="t" style="position:absolute;margin-left:119.2pt;margin-top:0.4pt;width:134.2pt;height:23.95pt;mso-wrap-style:square;v-text-anchor:top" wp14:anchorId="0E89E92B">
+              <v:rect id="shape_0" ID="Надпись 23" path="m0,0l-2147483645,0l-2147483645,-2147483646l0,-2147483646xe" fillcolor="white" stroked="t" style="position:absolute;margin-left:119.2pt;margin-top:0.4pt;width:134.25pt;height:24pt;mso-wrap-style:square;v-text-anchor:top" wp14:anchorId="0E89E92B">
                 <v:fill o:detectmouseclick="t" type="solid" color2="black"/>
                 <v:stroke color="black" weight="6480" joinstyle="round" endcap="flat"/>
                 <v:textbox>
@@ -16212,7 +16239,7 @@
         <mc:AlternateContent>
           <mc:Choice Requires="wps">
             <w:drawing>
-              <wp:anchor behindDoc="0" distT="0" distB="0" distL="0" distR="0" simplePos="0" locked="0" layoutInCell="0" allowOverlap="1" relativeHeight="23" wp14:anchorId="5FA4285D">
+              <wp:anchor behindDoc="0" distT="0" distB="0" distL="0" distR="0" simplePos="0" locked="0" layoutInCell="0" allowOverlap="1" relativeHeight="22" wp14:anchorId="5FA4285D">
                 <wp:simplePos x="0" y="0"/>
                 <wp:positionH relativeFrom="column">
                   <wp:posOffset>2409190</wp:posOffset>
@@ -16220,7 +16247,7 @@
                 <wp:positionV relativeFrom="paragraph">
                   <wp:posOffset>103505</wp:posOffset>
                 </wp:positionV>
-                <wp:extent cx="1270" cy="314960"/>
+                <wp:extent cx="1905" cy="315595"/>
                 <wp:effectExtent l="76200" t="0" r="57150" b="47625"/>
                 <wp:wrapNone/>
                 <wp:docPr id="11" name="Прямая со стрелкой 29"/>
@@ -16231,7 +16258,7 @@
                       <wps:spPr>
                         <a:xfrm>
                           <a:off x="0" y="0"/>
-                          <a:ext cx="720" cy="314280"/>
+                          <a:ext cx="1440" cy="315000"/>
                         </a:xfrm>
                         <a:custGeom>
                           <a:avLst/>
@@ -16277,13 +16304,7 @@
             </w:drawing>
           </mc:Choice>
           <mc:Fallback>
-            <w:pict>
-              <v:shape id="shape_0" ID="Прямая со стрелкой 29" stroked="t" style="position:absolute;margin-left:189.7pt;margin-top:8.15pt;width:0pt;height:24.7pt;mso-wrap-style:none;v-text-anchor:middle" wp14:anchorId="5FA4285D" type="shapetype_32">
-                <v:fill o:detectmouseclick="t" on="false"/>
-                <v:stroke color="black" weight="6480" endarrow="block" endarrowwidth="medium" endarrowlength="medium" joinstyle="miter" endcap="flat"/>
-                <w10:wrap type="none"/>
-              </v:shape>
-            </w:pict>
+            <w:pict/>
           </mc:Fallback>
         </mc:AlternateContent>
       </w:r>
@@ -16310,7 +16331,7 @@
         <mc:AlternateContent>
           <mc:Choice Requires="wps">
             <w:drawing>
-              <wp:anchor behindDoc="0" distT="0" distB="0" distL="0" distR="0" simplePos="0" locked="0" layoutInCell="0" allowOverlap="1" relativeHeight="22">
+              <wp:anchor behindDoc="0" distT="0" distB="0" distL="0" distR="0" simplePos="0" locked="0" layoutInCell="0" allowOverlap="1" relativeHeight="21">
                 <wp:simplePos x="0" y="0"/>
                 <wp:positionH relativeFrom="column">
                   <wp:posOffset>3628390</wp:posOffset>
@@ -16318,7 +16339,7 @@
                 <wp:positionV relativeFrom="paragraph">
                   <wp:posOffset>192405</wp:posOffset>
                 </wp:positionV>
-                <wp:extent cx="1562735" cy="286385"/>
+                <wp:extent cx="1563370" cy="287020"/>
                 <wp:effectExtent l="0" t="0" r="19050" b="19050"/>
                 <wp:wrapNone/>
                 <wp:docPr id="12" name="Надпись 32"/>
@@ -16329,7 +16350,7 @@
                       <wps:spPr>
                         <a:xfrm>
                           <a:off x="0" y="0"/>
-                          <a:ext cx="1562040" cy="285840"/>
+                          <a:ext cx="1562760" cy="286560"/>
                         </a:xfrm>
                         <a:prstGeom prst="rect">
                           <a:avLst/>
@@ -16421,7 +16442,7 @@
           </mc:Choice>
           <mc:Fallback>
             <w:pict>
-              <v:rect id="shape_0" ID="Надпись 32" path="m0,0l-2147483645,0l-2147483645,-2147483646l0,-2147483646xe" fillcolor="white" stroked="t" style="position:absolute;margin-left:285.7pt;margin-top:15.15pt;width:122.95pt;height:22.45pt;mso-wrap-style:square;v-text-anchor:top">
+              <v:rect id="shape_0" ID="Надпись 32" path="m0,0l-2147483645,0l-2147483645,-2147483646l0,-2147483646xe" fillcolor="white" stroked="t" style="position:absolute;margin-left:285.7pt;margin-top:15.15pt;width:123pt;height:22.5pt;mso-wrap-style:square;v-text-anchor:top">
                 <v:fill o:detectmouseclick="t" type="solid" color2="black"/>
                 <v:stroke color="white" weight="6480" joinstyle="round" endcap="flat"/>
                 <v:textbox>
@@ -16485,7 +16506,7 @@
         <mc:AlternateContent>
           <mc:Choice Requires="wps">
             <w:drawing>
-              <wp:anchor behindDoc="0" distT="0" distB="0" distL="0" distR="0" simplePos="0" locked="0" layoutInCell="0" allowOverlap="1" relativeHeight="24" wp14:anchorId="30FC0F58">
+              <wp:anchor behindDoc="0" distT="0" distB="0" distL="0" distR="0" simplePos="0" locked="0" layoutInCell="0" allowOverlap="1" relativeHeight="23" wp14:anchorId="30FC0F58">
                 <wp:simplePos x="0" y="0"/>
                 <wp:positionH relativeFrom="column">
                   <wp:posOffset>1513840</wp:posOffset>
@@ -16493,7 +16514,7 @@
                 <wp:positionV relativeFrom="paragraph">
                   <wp:posOffset>182880</wp:posOffset>
                 </wp:positionV>
-                <wp:extent cx="1705610" cy="305435"/>
+                <wp:extent cx="1706245" cy="306070"/>
                 <wp:effectExtent l="0" t="0" r="28575" b="19050"/>
                 <wp:wrapNone/>
                 <wp:docPr id="14" name="Надпись 24"/>
@@ -16504,7 +16525,7 @@
                       <wps:spPr>
                         <a:xfrm>
                           <a:off x="0" y="0"/>
-                          <a:ext cx="1704960" cy="304920"/>
+                          <a:ext cx="1705680" cy="305280"/>
                         </a:xfrm>
                         <a:prstGeom prst="rect">
                           <a:avLst/>
@@ -16567,7 +16588,7 @@
           </mc:Choice>
           <mc:Fallback>
             <w:pict>
-              <v:rect id="shape_0" ID="Надпись 24" path="m0,0l-2147483645,0l-2147483645,-2147483646l0,-2147483646xe" fillcolor="white" stroked="t" style="position:absolute;margin-left:119.2pt;margin-top:14.4pt;width:134.2pt;height:23.95pt;mso-wrap-style:square;v-text-anchor:top" wp14:anchorId="30FC0F58">
+              <v:rect id="shape_0" ID="Надпись 24" path="m0,0l-2147483645,0l-2147483645,-2147483646l0,-2147483646xe" fillcolor="white" stroked="t" style="position:absolute;margin-left:119.2pt;margin-top:14.4pt;width:134.25pt;height:24pt;mso-wrap-style:square;v-text-anchor:top" wp14:anchorId="30FC0F58">
                 <v:fill o:detectmouseclick="t" type="solid" color2="black"/>
                 <v:stroke color="black" weight="6480" joinstyle="round" endcap="flat"/>
                 <v:textbox>
@@ -16623,15 +16644,15 @@
         <mc:AlternateContent>
           <mc:Choice Requires="wps">
             <w:drawing>
-              <wp:anchor behindDoc="0" distT="0" distB="0" distL="0" distR="0" simplePos="0" locked="0" layoutInCell="0" allowOverlap="1" relativeHeight="20">
+              <wp:anchor behindDoc="0" distT="0" distB="0" distL="0" distR="0" simplePos="0" locked="0" layoutInCell="0" allowOverlap="1" relativeHeight="19">
                 <wp:simplePos x="0" y="0"/>
                 <wp:positionH relativeFrom="column">
-                  <wp:posOffset>3208020</wp:posOffset>
+                  <wp:posOffset>3206115</wp:posOffset>
                 </wp:positionH>
                 <wp:positionV relativeFrom="paragraph">
-                  <wp:posOffset>89535</wp:posOffset>
+                  <wp:posOffset>88265</wp:posOffset>
                 </wp:positionV>
-                <wp:extent cx="381635" cy="10160"/>
+                <wp:extent cx="382270" cy="10795"/>
                 <wp:effectExtent l="38100" t="76200" r="0" b="85725"/>
                 <wp:wrapNone/>
                 <wp:docPr id="16" name="Прямая со стрелкой 31"/>
@@ -16642,7 +16663,7 @@
                       <wps:spPr>
                         <a:xfrm flipH="1" flipV="1">
                           <a:off x="0" y="0"/>
-                          <a:ext cx="380880" cy="9360"/>
+                          <a:ext cx="381600" cy="10080"/>
                         </a:xfrm>
                         <a:custGeom>
                           <a:avLst/>
@@ -16688,13 +16709,7 @@
             </w:drawing>
           </mc:Choice>
           <mc:Fallback>
-            <w:pict>
-              <v:shape id="shape_0" ID="Прямая со стрелкой 31" stroked="t" style="position:absolute;margin-left:252.6pt;margin-top:7.05pt;width:29.95pt;height:0.7pt;flip:xy;mso-wrap-style:none;v-text-anchor:middle" type="shapetype_32">
-                <v:fill o:detectmouseclick="t" on="false"/>
-                <v:stroke color="black" weight="6480" endarrow="block" endarrowwidth="medium" endarrowlength="medium" joinstyle="miter" endcap="flat"/>
-                <w10:wrap type="none"/>
-              </v:shape>
-            </w:pict>
+            <w:pict/>
           </mc:Fallback>
         </mc:AlternateContent>
       </w:r>
@@ -16729,7 +16744,7 @@
                 <wp:positionV relativeFrom="paragraph">
                   <wp:posOffset>17145</wp:posOffset>
                 </wp:positionV>
-                <wp:extent cx="1270" cy="314960"/>
+                <wp:extent cx="1905" cy="315595"/>
                 <wp:effectExtent l="76200" t="0" r="57150" b="47625"/>
                 <wp:wrapNone/>
                 <wp:docPr id="17" name="Прямая со стрелкой 30"/>
@@ -16740,7 +16755,7 @@
                       <wps:spPr>
                         <a:xfrm>
                           <a:off x="0" y="0"/>
-                          <a:ext cx="720" cy="314280"/>
+                          <a:ext cx="1440" cy="315000"/>
                         </a:xfrm>
                         <a:custGeom>
                           <a:avLst/>
@@ -16786,13 +16801,7 @@
             </w:drawing>
           </mc:Choice>
           <mc:Fallback>
-            <w:pict>
-              <v:shape id="shape_0" ID="Прямая со стрелкой 30" stroked="t" style="position:absolute;margin-left:189.7pt;margin-top:1.35pt;width:0pt;height:24.7pt;mso-wrap-style:none;v-text-anchor:middle" wp14:anchorId="25B29328" type="shapetype_32">
-                <v:fill o:detectmouseclick="t" on="false"/>
-                <v:stroke color="black" weight="6480" endarrow="block" endarrowwidth="medium" endarrowlength="medium" joinstyle="miter" endcap="flat"/>
-                <w10:wrap type="none"/>
-              </v:shape>
-            </w:pict>
+            <w:pict/>
           </mc:Fallback>
         </mc:AlternateContent>
       </w:r>
@@ -21787,7 +21796,7 @@
           <w:numId w:val="0"/>
         </w:numPr>
         <w:spacing w:lineRule="auto" w:line="276"/>
-        <w:ind w:firstLine="360"/>
+        <w:ind w:left="0" w:firstLine="360"/>
         <w:outlineLvl w:val="0"/>
         <w:rPr>
           <w:b/>
@@ -21796,7 +21805,7 @@
           <w:szCs w:val="28"/>
         </w:rPr>
       </w:pPr>
-      <w:bookmarkStart w:id="16" w:name="_Toc517377563"/>
+      <w:bookmarkStart w:id="13" w:name="_Toc517377563"/>
       <w:r>
         <w:rPr>
           <w:b/>
@@ -21805,7 +21814,7 @@
         </w:rPr>
         <w:t>3.2. Инструментальные средства для выполнения задания</w:t>
       </w:r>
-      <w:bookmarkEnd w:id="16"/>
+      <w:bookmarkEnd w:id="13"/>
     </w:p>
     <w:p>
       <w:pPr>
@@ -22419,7 +22428,7 @@
           <w:szCs w:val="28"/>
         </w:rPr>
       </w:pPr>
-      <w:bookmarkStart w:id="17" w:name="_Toc517377564"/>
+      <w:bookmarkStart w:id="14" w:name="_Toc517377564"/>
       <w:r>
         <w:rPr>
           <w:rFonts w:ascii="Times New Roman" w:hAnsi="Times New Roman"/>
@@ -22429,7 +22438,7 @@
         </w:rPr>
         <w:t>4 Открытое распространение ключей</w:t>
       </w:r>
-      <w:bookmarkEnd w:id="17"/>
+      <w:bookmarkEnd w:id="14"/>
     </w:p>
     <w:p>
       <w:pPr>
@@ -22492,7 +22501,7 @@
           <w:numId w:val="0"/>
         </w:numPr>
         <w:spacing w:lineRule="auto" w:line="276"/>
-        <w:ind w:firstLine="360"/>
+        <w:ind w:left="0" w:firstLine="360"/>
         <w:outlineLvl w:val="0"/>
         <w:rPr>
           <w:b/>
@@ -22501,7 +22510,7 @@
           <w:szCs w:val="28"/>
         </w:rPr>
       </w:pPr>
-      <w:bookmarkStart w:id="18" w:name="_Toc517377565"/>
+      <w:bookmarkStart w:id="15" w:name="_Toc517377565"/>
       <w:r>
         <w:rPr>
           <w:b/>
@@ -22510,7 +22519,7 @@
         </w:rPr>
         <w:t>4.1. Теоретические сведения</w:t>
       </w:r>
-      <w:bookmarkEnd w:id="18"/>
+      <w:bookmarkEnd w:id="15"/>
     </w:p>
     <w:p>
       <w:pPr>
@@ -27494,7 +27503,8 @@
           <w:p>
             <w:pPr>
               <w:pStyle w:val="Normal"/>
-              <w:widowControl/>
+              <w:widowControl w:val="false"/>
+              <w:suppressAutoHyphens w:val="true"/>
               <w:spacing w:lineRule="auto" w:line="276" w:before="0" w:after="0"/>
               <w:jc w:val="center"/>
               <w:rPr>
@@ -27524,7 +27534,8 @@
           <w:p>
             <w:pPr>
               <w:pStyle w:val="Normal"/>
-              <w:widowControl/>
+              <w:widowControl w:val="false"/>
+              <w:suppressAutoHyphens w:val="true"/>
               <w:spacing w:lineRule="auto" w:line="276" w:before="0" w:after="0"/>
               <w:jc w:val="center"/>
               <w:rPr>
@@ -27554,7 +27565,8 @@
           <w:p>
             <w:pPr>
               <w:pStyle w:val="Normal"/>
-              <w:widowControl/>
+              <w:widowControl w:val="false"/>
+              <w:suppressAutoHyphens w:val="true"/>
               <w:spacing w:lineRule="auto" w:line="276" w:before="0" w:after="0"/>
               <w:jc w:val="center"/>
               <w:rPr>
@@ -27584,7 +27596,8 @@
           <w:p>
             <w:pPr>
               <w:pStyle w:val="Normal"/>
-              <w:widowControl/>
+              <w:widowControl w:val="false"/>
+              <w:suppressAutoHyphens w:val="true"/>
               <w:spacing w:lineRule="auto" w:line="276" w:before="0" w:after="0"/>
               <w:jc w:val="center"/>
               <w:rPr>
@@ -27617,7 +27630,8 @@
           <w:p>
             <w:pPr>
               <w:pStyle w:val="Normal"/>
-              <w:widowControl/>
+              <w:widowControl w:val="false"/>
+              <w:suppressAutoHyphens w:val="true"/>
               <w:spacing w:lineRule="auto" w:line="276" w:before="0" w:after="0"/>
               <w:jc w:val="center"/>
               <w:rPr>
@@ -27648,7 +27662,8 @@
           <w:p>
             <w:pPr>
               <w:pStyle w:val="Normal"/>
-              <w:widowControl/>
+              <w:widowControl w:val="false"/>
+              <w:suppressAutoHyphens w:val="true"/>
               <w:spacing w:lineRule="auto" w:line="276" w:before="0" w:after="0"/>
               <w:jc w:val="center"/>
               <w:rPr>
@@ -27658,11 +27673,7 @@
               </w:rPr>
             </w:pPr>
             <w:r>
-              <w:rPr>
-                <w:rFonts w:eastAsia="Times New Roman" w:cs="Times New Roman"/>
-                <w:kern w:val="0"/>
-                <w:lang w:val="ru-RU" w:eastAsia="ru-RU" w:bidi="ar-SA"/>
-              </w:rPr>
+              <w:rPr/>
             </w:r>
             <m:oMathPara xmlns:m="http://schemas.openxmlformats.org/officeDocument/2006/math">
               <m:oMathParaPr>
@@ -27717,7 +27728,8 @@
           <w:p>
             <w:pPr>
               <w:pStyle w:val="Normal"/>
-              <w:widowControl/>
+              <w:widowControl w:val="false"/>
+              <w:suppressAutoHyphens w:val="true"/>
               <w:spacing w:lineRule="auto" w:line="276" w:before="0" w:after="0"/>
               <w:jc w:val="center"/>
               <w:rPr>
@@ -27727,11 +27739,7 @@
               </w:rPr>
             </w:pPr>
             <w:r>
-              <w:rPr>
-                <w:rFonts w:eastAsia="Times New Roman" w:cs="Times New Roman"/>
-                <w:kern w:val="0"/>
-                <w:lang w:val="ru-RU" w:eastAsia="ru-RU" w:bidi="ar-SA"/>
-              </w:rPr>
+              <w:rPr/>
             </w:r>
             <m:oMathPara xmlns:m="http://schemas.openxmlformats.org/officeDocument/2006/math">
               <m:oMathParaPr>
@@ -27780,7 +27788,8 @@
           <w:p>
             <w:pPr>
               <w:pStyle w:val="Normal"/>
-              <w:widowControl/>
+              <w:widowControl w:val="false"/>
+              <w:suppressAutoHyphens w:val="true"/>
               <w:spacing w:lineRule="auto" w:line="276" w:before="0" w:after="0"/>
               <w:jc w:val="both"/>
               <w:rPr>
@@ -27791,12 +27800,9 @@
             </w:pPr>
             <w:r>
               <w:rPr>
-                <w:rFonts w:eastAsia="Times New Roman" w:cs="Times New Roman"/>
                 <w:bCs/>
-                <w:kern w:val="0"/>
                 <w:sz w:val="28"/>
                 <w:szCs w:val="28"/>
-                <w:lang w:val="ru-RU" w:eastAsia="ru-RU" w:bidi="ar-SA"/>
               </w:rPr>
             </w:r>
           </w:p>
@@ -27812,7 +27818,8 @@
           <w:p>
             <w:pPr>
               <w:pStyle w:val="Normal"/>
-              <w:widowControl/>
+              <w:widowControl w:val="false"/>
+              <w:suppressAutoHyphens w:val="true"/>
               <w:spacing w:lineRule="auto" w:line="276" w:before="0" w:after="0"/>
               <w:jc w:val="center"/>
               <w:rPr>
@@ -27843,7 +27850,8 @@
           <w:p>
             <w:pPr>
               <w:pStyle w:val="Normal"/>
-              <w:widowControl/>
+              <w:widowControl w:val="false"/>
+              <w:suppressAutoHyphens w:val="true"/>
               <w:spacing w:lineRule="auto" w:line="276" w:before="0" w:after="0"/>
               <w:jc w:val="center"/>
               <w:rPr>
@@ -27855,11 +27863,7 @@
               </w:rPr>
             </w:pPr>
             <w:r>
-              <w:rPr>
-                <w:rFonts w:eastAsia="Times New Roman" w:cs="Times New Roman"/>
-                <w:kern w:val="0"/>
-                <w:lang w:val="ru-RU" w:eastAsia="ru-RU" w:bidi="ar-SA"/>
-              </w:rPr>
+              <w:rPr/>
             </w:r>
             <m:oMathPara xmlns:m="http://schemas.openxmlformats.org/officeDocument/2006/math">
               <m:oMathParaPr>
@@ -27914,7 +27918,8 @@
           <w:p>
             <w:pPr>
               <w:pStyle w:val="Normal"/>
-              <w:widowControl/>
+              <w:widowControl w:val="false"/>
+              <w:suppressAutoHyphens w:val="true"/>
               <w:spacing w:lineRule="auto" w:line="276" w:before="0" w:after="0"/>
               <w:jc w:val="center"/>
               <w:rPr>
@@ -27924,11 +27929,7 @@
               </w:rPr>
             </w:pPr>
             <w:r>
-              <w:rPr>
-                <w:rFonts w:eastAsia="Times New Roman" w:cs="Times New Roman"/>
-                <w:kern w:val="0"/>
-                <w:lang w:val="ru-RU" w:eastAsia="ru-RU" w:bidi="ar-SA"/>
-              </w:rPr>
+              <w:rPr/>
             </w:r>
             <m:oMathPara xmlns:m="http://schemas.openxmlformats.org/officeDocument/2006/math">
               <m:oMathParaPr>
@@ -27977,7 +27978,8 @@
           <w:p>
             <w:pPr>
               <w:pStyle w:val="Normal"/>
-              <w:widowControl/>
+              <w:widowControl w:val="false"/>
+              <w:suppressAutoHyphens w:val="true"/>
               <w:spacing w:lineRule="auto" w:line="276" w:before="0" w:after="0"/>
               <w:jc w:val="both"/>
               <w:rPr>
@@ -27988,12 +27990,9 @@
             </w:pPr>
             <w:r>
               <w:rPr>
-                <w:rFonts w:eastAsia="Times New Roman" w:cs="Times New Roman"/>
                 <w:bCs/>
-                <w:kern w:val="0"/>
                 <w:sz w:val="28"/>
                 <w:szCs w:val="28"/>
-                <w:lang w:val="ru-RU" w:eastAsia="ru-RU" w:bidi="ar-SA"/>
               </w:rPr>
             </w:r>
           </w:p>
@@ -28009,7 +28008,8 @@
           <w:p>
             <w:pPr>
               <w:pStyle w:val="Normal"/>
-              <w:widowControl/>
+              <w:widowControl w:val="false"/>
+              <w:suppressAutoHyphens w:val="true"/>
               <w:spacing w:lineRule="auto" w:line="276" w:before="0" w:after="0"/>
               <w:jc w:val="center"/>
               <w:rPr>
@@ -28040,7 +28040,8 @@
           <w:p>
             <w:pPr>
               <w:pStyle w:val="Normal"/>
-              <w:widowControl/>
+              <w:widowControl w:val="false"/>
+              <w:suppressAutoHyphens w:val="true"/>
               <w:spacing w:lineRule="auto" w:line="276" w:before="0" w:after="0"/>
               <w:jc w:val="center"/>
               <w:rPr>
@@ -28050,11 +28051,7 @@
               </w:rPr>
             </w:pPr>
             <w:r>
-              <w:rPr>
-                <w:rFonts w:eastAsia="Times New Roman" w:cs="Times New Roman"/>
-                <w:kern w:val="0"/>
-                <w:lang w:val="ru-RU" w:eastAsia="ru-RU" w:bidi="ar-SA"/>
-              </w:rPr>
+              <w:rPr/>
             </w:r>
             <m:oMathPara xmlns:m="http://schemas.openxmlformats.org/officeDocument/2006/math">
               <m:oMathParaPr>
@@ -28103,7 +28100,8 @@
           <w:p>
             <w:pPr>
               <w:pStyle w:val="Normal"/>
-              <w:widowControl/>
+              <w:widowControl w:val="false"/>
+              <w:suppressAutoHyphens w:val="true"/>
               <w:spacing w:lineRule="auto" w:line="276" w:before="0" w:after="0"/>
               <w:jc w:val="center"/>
               <w:rPr>
@@ -28113,11 +28111,7 @@
               </w:rPr>
             </w:pPr>
             <w:r>
-              <w:rPr>
-                <w:rFonts w:eastAsia="Times New Roman" w:cs="Times New Roman"/>
-                <w:kern w:val="0"/>
-                <w:lang w:val="ru-RU" w:eastAsia="ru-RU" w:bidi="ar-SA"/>
-              </w:rPr>
+              <w:rPr/>
             </w:r>
             <m:oMathPara xmlns:m="http://schemas.openxmlformats.org/officeDocument/2006/math">
               <m:oMathParaPr>
@@ -28166,7 +28160,8 @@
           <w:p>
             <w:pPr>
               <w:pStyle w:val="Normal"/>
-              <w:widowControl/>
+              <w:widowControl w:val="false"/>
+              <w:suppressAutoHyphens w:val="true"/>
               <w:spacing w:lineRule="auto" w:line="276" w:before="0" w:after="0"/>
               <w:jc w:val="both"/>
               <w:rPr>
@@ -28177,12 +28172,9 @@
             </w:pPr>
             <w:r>
               <w:rPr>
-                <w:rFonts w:eastAsia="Times New Roman" w:cs="Times New Roman"/>
                 <w:bCs/>
-                <w:kern w:val="0"/>
                 <w:sz w:val="28"/>
                 <w:szCs w:val="28"/>
-                <w:lang w:val="ru-RU" w:eastAsia="ru-RU" w:bidi="ar-SA"/>
               </w:rPr>
             </w:r>
           </w:p>
@@ -28198,7 +28190,8 @@
           <w:p>
             <w:pPr>
               <w:pStyle w:val="Normal"/>
-              <w:widowControl/>
+              <w:widowControl w:val="false"/>
+              <w:suppressAutoHyphens w:val="true"/>
               <w:spacing w:lineRule="auto" w:line="276" w:before="0" w:after="0"/>
               <w:jc w:val="center"/>
               <w:rPr>
@@ -28229,7 +28222,8 @@
           <w:p>
             <w:pPr>
               <w:pStyle w:val="Normal"/>
-              <w:widowControl/>
+              <w:widowControl w:val="false"/>
+              <w:suppressAutoHyphens w:val="true"/>
               <w:spacing w:lineRule="auto" w:line="276" w:before="0" w:after="0"/>
               <w:jc w:val="both"/>
               <w:rPr>
@@ -28240,12 +28234,9 @@
             </w:pPr>
             <w:r>
               <w:rPr>
-                <w:rFonts w:eastAsia="Times New Roman" w:cs="Times New Roman"/>
                 <w:bCs/>
-                <w:kern w:val="0"/>
                 <w:sz w:val="28"/>
                 <w:szCs w:val="28"/>
-                <w:lang w:val="ru-RU" w:eastAsia="ru-RU" w:bidi="ar-SA"/>
               </w:rPr>
             </w:r>
           </w:p>
@@ -28258,7 +28249,8 @@
           <w:p>
             <w:pPr>
               <w:pStyle w:val="Normal"/>
-              <w:widowControl/>
+              <w:widowControl w:val="false"/>
+              <w:suppressAutoHyphens w:val="true"/>
               <w:spacing w:lineRule="auto" w:line="276" w:before="0" w:after="0"/>
               <w:jc w:val="center"/>
               <w:rPr>
@@ -28268,11 +28260,7 @@
               </w:rPr>
             </w:pPr>
             <w:r>
-              <w:rPr>
-                <w:rFonts w:eastAsia="Times New Roman" w:cs="Times New Roman"/>
-                <w:kern w:val="0"/>
-                <w:lang w:val="ru-RU" w:eastAsia="ru-RU" w:bidi="ar-SA"/>
-              </w:rPr>
+              <w:rPr/>
             </w:r>
             <m:oMathPara xmlns:m="http://schemas.openxmlformats.org/officeDocument/2006/math">
               <m:oMathParaPr>
@@ -28327,7 +28315,8 @@
           <w:p>
             <w:pPr>
               <w:pStyle w:val="Normal"/>
-              <w:widowControl/>
+              <w:widowControl w:val="false"/>
+              <w:suppressAutoHyphens w:val="true"/>
               <w:spacing w:lineRule="auto" w:line="276" w:before="0" w:after="0"/>
               <w:jc w:val="center"/>
               <w:rPr>
@@ -28337,11 +28326,7 @@
               </w:rPr>
             </w:pPr>
             <w:r>
-              <w:rPr>
-                <w:rFonts w:eastAsia="Times New Roman" w:cs="Times New Roman"/>
-                <w:kern w:val="0"/>
-                <w:lang w:val="ru-RU" w:eastAsia="ru-RU" w:bidi="ar-SA"/>
-              </w:rPr>
+              <w:rPr/>
             </w:r>
             <m:oMathPara xmlns:m="http://schemas.openxmlformats.org/officeDocument/2006/math">
               <m:oMathParaPr>
@@ -28393,7 +28378,8 @@
           <w:p>
             <w:pPr>
               <w:pStyle w:val="Normal"/>
-              <w:widowControl/>
+              <w:widowControl w:val="false"/>
+              <w:suppressAutoHyphens w:val="true"/>
               <w:spacing w:lineRule="auto" w:line="276" w:before="0" w:after="0"/>
               <w:jc w:val="center"/>
               <w:rPr>
@@ -28424,7 +28410,8 @@
           <w:p>
             <w:pPr>
               <w:pStyle w:val="Normal"/>
-              <w:widowControl/>
+              <w:widowControl w:val="false"/>
+              <w:suppressAutoHyphens w:val="true"/>
               <w:spacing w:lineRule="auto" w:line="276" w:before="0" w:after="0"/>
               <w:jc w:val="both"/>
               <w:rPr>
@@ -28435,12 +28422,9 @@
             </w:pPr>
             <w:r>
               <w:rPr>
-                <w:rFonts w:eastAsia="Times New Roman" w:cs="Times New Roman"/>
                 <w:bCs/>
-                <w:kern w:val="0"/>
                 <w:sz w:val="28"/>
                 <w:szCs w:val="28"/>
-                <w:lang w:val="ru-RU" w:eastAsia="ru-RU" w:bidi="ar-SA"/>
               </w:rPr>
             </w:r>
           </w:p>
@@ -28453,7 +28437,8 @@
           <w:p>
             <w:pPr>
               <w:pStyle w:val="Normal"/>
-              <w:widowControl/>
+              <w:widowControl w:val="false"/>
+              <w:suppressAutoHyphens w:val="true"/>
               <w:spacing w:lineRule="auto" w:line="276" w:before="0" w:after="0"/>
               <w:jc w:val="center"/>
               <w:rPr>
@@ -28463,11 +28448,7 @@
               </w:rPr>
             </w:pPr>
             <w:r>
-              <w:rPr>
-                <w:rFonts w:eastAsia="Times New Roman" w:cs="Times New Roman"/>
-                <w:kern w:val="0"/>
-                <w:lang w:val="ru-RU" w:eastAsia="ru-RU" w:bidi="ar-SA"/>
-              </w:rPr>
+              <w:rPr/>
             </w:r>
             <m:oMathPara xmlns:m="http://schemas.openxmlformats.org/officeDocument/2006/math">
               <m:oMathParaPr>
@@ -28522,7 +28503,8 @@
           <w:p>
             <w:pPr>
               <w:pStyle w:val="Normal"/>
-              <w:widowControl/>
+              <w:widowControl w:val="false"/>
+              <w:suppressAutoHyphens w:val="true"/>
               <w:spacing w:lineRule="auto" w:line="276" w:before="0" w:after="0"/>
               <w:jc w:val="center"/>
               <w:rPr>
@@ -28532,11 +28514,7 @@
               </w:rPr>
             </w:pPr>
             <w:r>
-              <w:rPr>
-                <w:rFonts w:eastAsia="Times New Roman" w:cs="Times New Roman"/>
-                <w:kern w:val="0"/>
-                <w:lang w:val="ru-RU" w:eastAsia="ru-RU" w:bidi="ar-SA"/>
-              </w:rPr>
+              <w:rPr/>
             </w:r>
             <m:oMathPara xmlns:m="http://schemas.openxmlformats.org/officeDocument/2006/math">
               <m:oMathParaPr>
@@ -28588,7 +28566,8 @@
           <w:p>
             <w:pPr>
               <w:pStyle w:val="Normal"/>
-              <w:widowControl/>
+              <w:widowControl w:val="false"/>
+              <w:suppressAutoHyphens w:val="true"/>
               <w:spacing w:lineRule="auto" w:line="276" w:before="0" w:after="0"/>
               <w:jc w:val="center"/>
               <w:rPr>
@@ -28619,7 +28598,8 @@
           <w:p>
             <w:pPr>
               <w:pStyle w:val="Normal"/>
-              <w:widowControl/>
+              <w:widowControl w:val="false"/>
+              <w:suppressAutoHyphens w:val="true"/>
               <w:spacing w:lineRule="auto" w:line="276" w:before="0" w:after="0"/>
               <w:jc w:val="both"/>
               <w:rPr>
@@ -28630,12 +28610,9 @@
             </w:pPr>
             <w:r>
               <w:rPr>
-                <w:rFonts w:eastAsia="Times New Roman" w:cs="Times New Roman"/>
                 <w:bCs/>
-                <w:kern w:val="0"/>
                 <w:sz w:val="28"/>
                 <w:szCs w:val="28"/>
-                <w:lang w:val="ru-RU" w:eastAsia="ru-RU" w:bidi="ar-SA"/>
               </w:rPr>
             </w:r>
           </w:p>
@@ -28648,7 +28625,8 @@
           <w:p>
             <w:pPr>
               <w:pStyle w:val="Normal"/>
-              <w:widowControl/>
+              <w:widowControl w:val="false"/>
+              <w:suppressAutoHyphens w:val="true"/>
               <w:spacing w:lineRule="auto" w:line="276" w:before="0" w:after="0"/>
               <w:jc w:val="center"/>
               <w:rPr>
@@ -28658,11 +28636,7 @@
               </w:rPr>
             </w:pPr>
             <w:r>
-              <w:rPr>
-                <w:rFonts w:eastAsia="Times New Roman" w:cs="Times New Roman"/>
-                <w:kern w:val="0"/>
-                <w:lang w:val="ru-RU" w:eastAsia="ru-RU" w:bidi="ar-SA"/>
-              </w:rPr>
+              <w:rPr/>
             </w:r>
             <m:oMathPara xmlns:m="http://schemas.openxmlformats.org/officeDocument/2006/math">
               <m:oMathParaPr>
@@ -28711,7 +28685,8 @@
           <w:p>
             <w:pPr>
               <w:pStyle w:val="Normal"/>
-              <w:widowControl/>
+              <w:widowControl w:val="false"/>
+              <w:suppressAutoHyphens w:val="true"/>
               <w:spacing w:lineRule="auto" w:line="276" w:before="0" w:after="0"/>
               <w:jc w:val="center"/>
               <w:rPr>
@@ -28721,11 +28696,7 @@
               </w:rPr>
             </w:pPr>
             <w:r>
-              <w:rPr>
-                <w:rFonts w:eastAsia="Times New Roman" w:cs="Times New Roman"/>
-                <w:kern w:val="0"/>
-                <w:lang w:val="ru-RU" w:eastAsia="ru-RU" w:bidi="ar-SA"/>
-              </w:rPr>
+              <w:rPr/>
             </w:r>
             <m:oMathPara xmlns:m="http://schemas.openxmlformats.org/officeDocument/2006/math">
               <m:oMathParaPr>
@@ -30782,7 +30753,7 @@
           <w:numId w:val="0"/>
         </w:numPr>
         <w:spacing w:lineRule="auto" w:line="276"/>
-        <w:ind w:firstLine="360"/>
+        <w:ind w:left="0" w:firstLine="360"/>
         <w:outlineLvl w:val="0"/>
         <w:rPr>
           <w:b/>
@@ -30791,7 +30762,7 @@
           <w:szCs w:val="28"/>
         </w:rPr>
       </w:pPr>
-      <w:bookmarkStart w:id="19" w:name="_Toc517377566"/>
+      <w:bookmarkStart w:id="16" w:name="_Toc517377566"/>
       <w:r>
         <w:rPr>
           <w:b/>
@@ -30800,7 +30771,7 @@
         </w:rPr>
         <w:t>4.2. Задание для самостоятельного выполнения</w:t>
       </w:r>
-      <w:bookmarkEnd w:id="19"/>
+      <w:bookmarkEnd w:id="16"/>
     </w:p>
     <w:p>
       <w:pPr>
@@ -32355,7 +32326,7 @@
           <w:lang w:val="ru-RU"/>
         </w:rPr>
       </w:pPr>
-      <w:bookmarkStart w:id="20" w:name="_Toc517377567"/>
+      <w:bookmarkStart w:id="17" w:name="_Toc517377567"/>
       <w:r>
         <w:rPr>
           <w:rFonts w:ascii="Times New Roman" w:hAnsi="Times New Roman"/>
@@ -32375,7 +32346,7 @@
         </w:rPr>
         <w:t>АСИММЕТРИЧНОЕ ШИФРОВАНИЕ И ЭЛЕКТРОННАЯ ЦИФРОВАЯ ПОДПИСЬ</w:t>
       </w:r>
-      <w:bookmarkEnd w:id="20"/>
+      <w:bookmarkEnd w:id="17"/>
     </w:p>
     <w:p>
       <w:pPr>
@@ -32455,7 +32426,7 @@
           <w:numId w:val="0"/>
         </w:numPr>
         <w:spacing w:lineRule="auto" w:line="276"/>
-        <w:ind w:firstLine="360"/>
+        <w:ind w:left="0" w:firstLine="360"/>
         <w:outlineLvl w:val="0"/>
         <w:rPr>
           <w:b/>
@@ -32464,7 +32435,7 @@
           <w:szCs w:val="28"/>
         </w:rPr>
       </w:pPr>
-      <w:bookmarkStart w:id="21" w:name="_Toc517377568"/>
+      <w:bookmarkStart w:id="18" w:name="_Toc517377568"/>
       <w:r>
         <w:rPr>
           <w:b/>
@@ -32473,7 +32444,7 @@
         </w:rPr>
         <w:t>5.1. Теоретические сведения</w:t>
       </w:r>
-      <w:bookmarkEnd w:id="21"/>
+      <w:bookmarkEnd w:id="18"/>
     </w:p>
     <w:p>
       <w:pPr>
@@ -37284,7 +37255,7 @@
           <w:numId w:val="0"/>
         </w:numPr>
         <w:spacing w:lineRule="auto" w:line="276"/>
-        <w:ind w:firstLine="360"/>
+        <w:ind w:left="0" w:firstLine="360"/>
         <w:outlineLvl w:val="0"/>
         <w:rPr>
           <w:b/>
@@ -37293,7 +37264,7 @@
           <w:szCs w:val="28"/>
         </w:rPr>
       </w:pPr>
-      <w:bookmarkStart w:id="22" w:name="_Toc517377569"/>
+      <w:bookmarkStart w:id="19" w:name="_Toc517377569"/>
       <w:r>
         <w:rPr>
           <w:b/>
@@ -37302,7 +37273,7 @@
         </w:rPr>
         <w:t>5.2. Задание для самостоятельного выполнения</w:t>
       </w:r>
-      <w:bookmarkEnd w:id="22"/>
+      <w:bookmarkEnd w:id="19"/>
     </w:p>
     <w:p>
       <w:pPr>
@@ -37619,7 +37590,7 @@
           <w:lang w:val="ru-RU"/>
         </w:rPr>
       </w:pPr>
-      <w:bookmarkStart w:id="23" w:name="_Toc517377570"/>
+      <w:bookmarkStart w:id="20" w:name="_Toc517377570"/>
       <w:r>
         <w:rPr>
           <w:rFonts w:ascii="Times New Roman" w:hAnsi="Times New Roman"/>
@@ -37649,7 +37620,7 @@
         </w:rPr>
         <w:t>МЕЖСЕТЕВОЕ ЭКРАНИРОВАНИЕ</w:t>
       </w:r>
-      <w:bookmarkEnd w:id="23"/>
+      <w:bookmarkEnd w:id="20"/>
     </w:p>
     <w:p>
       <w:pPr>
@@ -37712,7 +37683,7 @@
           <w:numId w:val="0"/>
         </w:numPr>
         <w:spacing w:lineRule="auto" w:line="276"/>
-        <w:ind w:firstLine="360"/>
+        <w:ind w:left="0" w:firstLine="360"/>
         <w:outlineLvl w:val="0"/>
         <w:rPr>
           <w:b/>
@@ -37721,7 +37692,7 @@
           <w:szCs w:val="28"/>
         </w:rPr>
       </w:pPr>
-      <w:bookmarkStart w:id="24" w:name="_Toc517377571"/>
+      <w:bookmarkStart w:id="21" w:name="_Toc517377571"/>
       <w:r>
         <w:rPr>
           <w:b/>
@@ -37730,7 +37701,7 @@
         </w:rPr>
         <w:t>6.1. Теоретические сведения</w:t>
       </w:r>
-      <w:bookmarkEnd w:id="24"/>
+      <w:bookmarkEnd w:id="21"/>
     </w:p>
     <w:p>
       <w:pPr>
@@ -38153,8 +38124,8 @@
         <w:gridCol w:w="1925"/>
         <w:gridCol w:w="1925"/>
         <w:gridCol w:w="1"/>
-        <w:gridCol w:w="1924"/>
-        <w:gridCol w:w="1"/>
+        <w:gridCol w:w="1923"/>
+        <w:gridCol w:w="2"/>
         <w:gridCol w:w="1926"/>
         <w:gridCol w:w="1926"/>
       </w:tblGrid>
@@ -38162,14 +38133,15 @@
         <w:trPr/>
         <w:tc>
           <w:tcPr>
-            <w:tcW w:w="5775" w:type="dxa"/>
+            <w:tcW w:w="5774" w:type="dxa"/>
             <w:gridSpan w:val="4"/>
             <w:tcBorders/>
           </w:tcPr>
           <w:p>
             <w:pPr>
               <w:pStyle w:val="Normal"/>
-              <w:widowControl/>
+              <w:widowControl w:val="false"/>
+              <w:suppressAutoHyphens w:val="true"/>
               <w:spacing w:lineRule="auto" w:line="276" w:before="0" w:after="0"/>
               <w:jc w:val="both"/>
               <w:rPr>
@@ -38189,14 +38161,15 @@
         </w:tc>
         <w:tc>
           <w:tcPr>
-            <w:tcW w:w="1927" w:type="dxa"/>
+            <w:tcW w:w="1928" w:type="dxa"/>
             <w:gridSpan w:val="2"/>
             <w:tcBorders/>
           </w:tcPr>
           <w:p>
             <w:pPr>
               <w:pStyle w:val="Normal"/>
-              <w:widowControl/>
+              <w:widowControl w:val="false"/>
+              <w:suppressAutoHyphens w:val="true"/>
               <w:spacing w:lineRule="auto" w:line="276" w:before="0" w:after="0"/>
               <w:jc w:val="both"/>
               <w:rPr>
@@ -38223,7 +38196,8 @@
           <w:p>
             <w:pPr>
               <w:pStyle w:val="Normal"/>
-              <w:widowControl/>
+              <w:widowControl w:val="false"/>
+              <w:suppressAutoHyphens w:val="true"/>
               <w:spacing w:lineRule="auto" w:line="276" w:before="0" w:after="0"/>
               <w:jc w:val="both"/>
               <w:rPr>
@@ -38253,7 +38227,8 @@
           <w:p>
             <w:pPr>
               <w:pStyle w:val="Normal"/>
-              <w:widowControl/>
+              <w:widowControl w:val="false"/>
+              <w:suppressAutoHyphens w:val="true"/>
               <w:spacing w:lineRule="auto" w:line="276" w:before="0" w:after="0"/>
               <w:jc w:val="both"/>
               <w:rPr>
@@ -38280,7 +38255,8 @@
           <w:p>
             <w:pPr>
               <w:pStyle w:val="Normal"/>
-              <w:widowControl/>
+              <w:widowControl w:val="false"/>
+              <w:suppressAutoHyphens w:val="true"/>
               <w:spacing w:lineRule="auto" w:line="276" w:before="0" w:after="0"/>
               <w:jc w:val="both"/>
               <w:rPr>
@@ -38289,10 +38265,7 @@
             </w:pPr>
             <w:r>
               <w:rPr>
-                <w:rFonts w:eastAsia="Times New Roman" w:cs="Times New Roman"/>
                 <w:bCs/>
-                <w:kern w:val="0"/>
-                <w:lang w:val="ru-RU" w:eastAsia="ru-RU" w:bidi="ar-SA"/>
               </w:rPr>
             </w:r>
           </w:p>
@@ -38309,7 +38282,8 @@
           <w:p>
             <w:pPr>
               <w:pStyle w:val="Normal"/>
-              <w:widowControl/>
+              <w:widowControl w:val="false"/>
+              <w:suppressAutoHyphens w:val="true"/>
               <w:spacing w:lineRule="auto" w:line="276" w:before="0" w:after="0"/>
               <w:jc w:val="both"/>
               <w:rPr>
@@ -38337,7 +38311,8 @@
           <w:p>
             <w:pPr>
               <w:pStyle w:val="Normal"/>
-              <w:widowControl/>
+              <w:widowControl w:val="false"/>
+              <w:suppressAutoHyphens w:val="true"/>
               <w:spacing w:lineRule="auto" w:line="276" w:before="0" w:after="0"/>
               <w:jc w:val="both"/>
               <w:rPr>
@@ -38364,7 +38339,8 @@
           <w:p>
             <w:pPr>
               <w:pStyle w:val="Normal"/>
-              <w:widowControl/>
+              <w:widowControl w:val="false"/>
+              <w:suppressAutoHyphens w:val="true"/>
               <w:spacing w:lineRule="auto" w:line="276" w:before="0" w:after="0"/>
               <w:jc w:val="both"/>
               <w:rPr>
@@ -38373,10 +38349,7 @@
             </w:pPr>
             <w:r>
               <w:rPr>
-                <w:rFonts w:eastAsia="Times New Roman" w:cs="Times New Roman"/>
                 <w:bCs/>
-                <w:kern w:val="0"/>
-                <w:lang w:val="ru-RU" w:eastAsia="ru-RU" w:bidi="ar-SA"/>
               </w:rPr>
             </w:r>
           </w:p>
@@ -38392,7 +38365,8 @@
           <w:p>
             <w:pPr>
               <w:pStyle w:val="Normal"/>
-              <w:widowControl/>
+              <w:widowControl w:val="false"/>
+              <w:suppressAutoHyphens w:val="true"/>
               <w:spacing w:lineRule="auto" w:line="276" w:before="0" w:after="0"/>
               <w:jc w:val="both"/>
               <w:rPr>
@@ -38420,7 +38394,8 @@
           <w:p>
             <w:pPr>
               <w:pStyle w:val="Normal"/>
-              <w:widowControl/>
+              <w:widowControl w:val="false"/>
+              <w:suppressAutoHyphens w:val="true"/>
               <w:spacing w:lineRule="auto" w:line="276" w:before="0" w:after="0"/>
               <w:jc w:val="both"/>
               <w:rPr>
@@ -38448,7 +38423,8 @@
           <w:p>
             <w:pPr>
               <w:pStyle w:val="Normal"/>
-              <w:widowControl/>
+              <w:widowControl w:val="false"/>
+              <w:suppressAutoHyphens w:val="true"/>
               <w:spacing w:lineRule="auto" w:line="276" w:before="0" w:after="0"/>
               <w:jc w:val="both"/>
               <w:rPr>
@@ -38457,10 +38433,7 @@
             </w:pPr>
             <w:r>
               <w:rPr>
-                <w:rFonts w:eastAsia="Times New Roman" w:cs="Times New Roman"/>
                 <w:bCs/>
-                <w:kern w:val="0"/>
-                <w:lang w:val="ru-RU" w:eastAsia="ru-RU" w:bidi="ar-SA"/>
               </w:rPr>
             </w:r>
           </w:p>
@@ -38474,7 +38447,8 @@
           <w:p>
             <w:pPr>
               <w:pStyle w:val="Normal"/>
-              <w:widowControl/>
+              <w:widowControl w:val="false"/>
+              <w:suppressAutoHyphens w:val="true"/>
               <w:spacing w:lineRule="auto" w:line="276" w:before="0" w:after="0"/>
               <w:jc w:val="both"/>
               <w:rPr>
@@ -38483,10 +38457,7 @@
             </w:pPr>
             <w:r>
               <w:rPr>
-                <w:rFonts w:eastAsia="Times New Roman" w:cs="Times New Roman"/>
                 <w:bCs/>
-                <w:kern w:val="0"/>
-                <w:lang w:val="ru-RU" w:eastAsia="ru-RU" w:bidi="ar-SA"/>
               </w:rPr>
             </w:r>
           </w:p>
@@ -38502,7 +38473,8 @@
           <w:p>
             <w:pPr>
               <w:pStyle w:val="Normal"/>
-              <w:widowControl/>
+              <w:widowControl w:val="false"/>
+              <w:suppressAutoHyphens w:val="true"/>
               <w:spacing w:lineRule="auto" w:line="276" w:before="0" w:after="0"/>
               <w:jc w:val="both"/>
               <w:rPr>
@@ -38530,7 +38502,8 @@
           <w:p>
             <w:pPr>
               <w:pStyle w:val="Normal"/>
-              <w:widowControl/>
+              <w:widowControl w:val="false"/>
+              <w:suppressAutoHyphens w:val="true"/>
               <w:spacing w:lineRule="auto" w:line="276" w:before="0" w:after="0"/>
               <w:jc w:val="both"/>
               <w:rPr>
@@ -38539,10 +38512,7 @@
             </w:pPr>
             <w:r>
               <w:rPr>
-                <w:rFonts w:eastAsia="Times New Roman" w:cs="Times New Roman"/>
                 <w:bCs/>
-                <w:kern w:val="0"/>
-                <w:lang w:val="ru-RU" w:eastAsia="ru-RU" w:bidi="ar-SA"/>
               </w:rPr>
             </w:r>
           </w:p>
@@ -38557,7 +38527,8 @@
           <w:p>
             <w:pPr>
               <w:pStyle w:val="Normal"/>
-              <w:widowControl/>
+              <w:widowControl w:val="false"/>
+              <w:suppressAutoHyphens w:val="true"/>
               <w:spacing w:lineRule="auto" w:line="276" w:before="0" w:after="0"/>
               <w:jc w:val="both"/>
               <w:rPr>
@@ -38566,10 +38537,7 @@
             </w:pPr>
             <w:r>
               <w:rPr>
-                <w:rFonts w:eastAsia="Times New Roman" w:cs="Times New Roman"/>
                 <w:bCs/>
-                <w:kern w:val="0"/>
-                <w:lang w:val="ru-RU" w:eastAsia="ru-RU" w:bidi="ar-SA"/>
               </w:rPr>
             </w:r>
           </w:p>
@@ -38583,7 +38551,8 @@
           <w:p>
             <w:pPr>
               <w:pStyle w:val="Normal"/>
-              <w:widowControl/>
+              <w:widowControl w:val="false"/>
+              <w:suppressAutoHyphens w:val="true"/>
               <w:spacing w:lineRule="auto" w:line="276" w:before="0" w:after="0"/>
               <w:jc w:val="both"/>
               <w:rPr>
@@ -38592,10 +38561,7 @@
             </w:pPr>
             <w:r>
               <w:rPr>
-                <w:rFonts w:eastAsia="Times New Roman" w:cs="Times New Roman"/>
                 <w:bCs/>
-                <w:kern w:val="0"/>
-                <w:lang w:val="ru-RU" w:eastAsia="ru-RU" w:bidi="ar-SA"/>
               </w:rPr>
             </w:r>
           </w:p>
@@ -38611,7 +38577,8 @@
           <w:p>
             <w:pPr>
               <w:pStyle w:val="Normal"/>
-              <w:widowControl/>
+              <w:widowControl w:val="false"/>
+              <w:suppressAutoHyphens w:val="true"/>
               <w:spacing w:lineRule="auto" w:line="276" w:before="0" w:after="0"/>
               <w:jc w:val="both"/>
               <w:rPr>
@@ -38638,7 +38605,8 @@
           <w:p>
             <w:pPr>
               <w:pStyle w:val="Normal"/>
-              <w:widowControl/>
+              <w:widowControl w:val="false"/>
+              <w:suppressAutoHyphens w:val="true"/>
               <w:spacing w:lineRule="auto" w:line="276" w:before="0" w:after="0"/>
               <w:jc w:val="both"/>
               <w:rPr>
@@ -38670,7 +38638,8 @@
           <w:p>
             <w:pPr>
               <w:pStyle w:val="Normal"/>
-              <w:widowControl/>
+              <w:widowControl w:val="false"/>
+              <w:suppressAutoHyphens w:val="true"/>
               <w:spacing w:before="0" w:after="0"/>
               <w:jc w:val="left"/>
               <w:rPr>
@@ -38701,7 +38670,8 @@
           <w:p>
             <w:pPr>
               <w:pStyle w:val="Normal"/>
-              <w:widowControl/>
+              <w:widowControl w:val="false"/>
+              <w:suppressAutoHyphens w:val="true"/>
               <w:spacing w:before="0" w:after="0"/>
               <w:jc w:val="left"/>
               <w:rPr>
@@ -38732,7 +38702,8 @@
           <w:p>
             <w:pPr>
               <w:pStyle w:val="Normal"/>
-              <w:widowControl/>
+              <w:widowControl w:val="false"/>
+              <w:suppressAutoHyphens w:val="true"/>
               <w:spacing w:before="0" w:after="0"/>
               <w:jc w:val="left"/>
               <w:rPr>
@@ -38762,7 +38733,8 @@
           <w:p>
             <w:pPr>
               <w:pStyle w:val="Normal"/>
-              <w:widowControl/>
+              <w:widowControl w:val="false"/>
+              <w:suppressAutoHyphens w:val="true"/>
               <w:spacing w:lineRule="auto" w:line="276" w:before="0" w:after="0"/>
               <w:jc w:val="both"/>
               <w:rPr>
@@ -42317,7 +42289,7 @@
           <w:numId w:val="0"/>
         </w:numPr>
         <w:spacing w:lineRule="auto" w:line="276"/>
-        <w:ind w:firstLine="360"/>
+        <w:ind w:left="0" w:firstLine="360"/>
         <w:outlineLvl w:val="0"/>
         <w:rPr>
           <w:b/>
@@ -42326,7 +42298,7 @@
           <w:szCs w:val="28"/>
         </w:rPr>
       </w:pPr>
-      <w:bookmarkStart w:id="25" w:name="_Toc517377572"/>
+      <w:bookmarkStart w:id="22" w:name="_Toc517377572"/>
       <w:r>
         <w:rPr>
           <w:b/>
@@ -42335,7 +42307,7 @@
         </w:rPr>
         <w:t>6.2. Задание для самостоятельного выполнения</w:t>
       </w:r>
-      <w:bookmarkEnd w:id="25"/>
+      <w:bookmarkEnd w:id="22"/>
     </w:p>
     <w:p>
       <w:pPr>
@@ -42647,8 +42619,8 @@
           <w:szCs w:val="28"/>
         </w:rPr>
       </w:pPr>
-      <w:bookmarkStart w:id="26" w:name="_Toc517377573"/>
-      <w:bookmarkStart w:id="27" w:name="_Toc513751304"/>
+      <w:bookmarkStart w:id="23" w:name="_Toc513751304"/>
+      <w:bookmarkStart w:id="24" w:name="_Toc517377573"/>
       <w:r>
         <w:rPr>
           <w:rFonts w:ascii="Times New Roman" w:hAnsi="Times New Roman"/>
@@ -42658,8 +42630,8 @@
         </w:rPr>
         <w:t>СПИСОК ИСПОЛЬЗОВАННЫХ ИСТОЧНИКОВ</w:t>
       </w:r>
-      <w:bookmarkEnd w:id="26"/>
-      <w:bookmarkEnd w:id="27"/>
+      <w:bookmarkEnd w:id="23"/>
+      <w:bookmarkEnd w:id="24"/>
     </w:p>
     <w:p>
       <w:pPr>
@@ -42673,165 +42645,6 @@
         <w:rPr>
           <w:lang w:val="en-US"/>
         </w:rPr>
-      </w:r>
-    </w:p>
-    <w:p>
-      <w:pPr>
-        <w:pStyle w:val="ListParagraph"/>
-        <w:numPr>
-          <w:ilvl w:val="1"/>
-          <w:numId w:val="12"/>
-        </w:numPr>
-        <w:tabs>
-          <w:tab w:val="clear" w:pos="709"/>
-          <w:tab w:val="left" w:pos="720" w:leader="none"/>
-        </w:tabs>
-        <w:ind w:left="0" w:firstLine="426"/>
-        <w:jc w:val="both"/>
-        <w:rPr>
-          <w:rFonts w:ascii="Times New Roman" w:hAnsi="Times New Roman"/>
-          <w:sz w:val="28"/>
-          <w:szCs w:val="28"/>
-          <w:lang w:val="en-US" w:eastAsia="en-US"/>
-        </w:rPr>
-      </w:pPr>
-      <w:r>
-        <w:rPr>
-          <w:rFonts w:ascii="Times New Roman" w:hAnsi="Times New Roman"/>
-          <w:sz w:val="28"/>
-          <w:szCs w:val="28"/>
-          <w:lang w:val="en-US" w:eastAsia="en-US"/>
-        </w:rPr>
-        <w:t>Encyclopedia of Cryptography and Security / ed.: van Tilborg, H. C.A., Jajodia, S. – 2nd edition. – Springer, 2011. – 1457 p. – ISBN-13: 978-1441959058</w:t>
-      </w:r>
-    </w:p>
-    <w:p>
-      <w:pPr>
-        <w:pStyle w:val="ListParagraph"/>
-        <w:numPr>
-          <w:ilvl w:val="1"/>
-          <w:numId w:val="13"/>
-        </w:numPr>
-        <w:tabs>
-          <w:tab w:val="clear" w:pos="709"/>
-          <w:tab w:val="left" w:pos="720" w:leader="none"/>
-        </w:tabs>
-        <w:ind w:left="0" w:firstLine="426"/>
-        <w:jc w:val="both"/>
-        <w:rPr>
-          <w:rFonts w:ascii="Times New Roman" w:hAnsi="Times New Roman"/>
-          <w:sz w:val="28"/>
-          <w:szCs w:val="28"/>
-          <w:lang w:eastAsia="en-US"/>
-        </w:rPr>
-      </w:pPr>
-      <w:r>
-        <w:rPr>
-          <w:rFonts w:ascii="Times New Roman" w:hAnsi="Times New Roman"/>
-          <w:sz w:val="28"/>
-          <w:szCs w:val="28"/>
-          <w:lang w:eastAsia="en-US"/>
-        </w:rPr>
-        <w:t>Афанасьев, А. А. Аутентификация. Теория и практика обеспечения доступа к информационным ресурсам. Учебное пособие для вузов / А. А. Афанасьев [и др.] ; под ред. А. А. Шелупанова, С. Л. Груздева, Ю.С. Нахаева. – 2-е изд., стереотип. – М.: Горячая линия – Телеком, 2012. – 550 с.</w:t>
-      </w:r>
-    </w:p>
-    <w:p>
-      <w:pPr>
-        <w:pStyle w:val="ListParagraph"/>
-        <w:numPr>
-          <w:ilvl w:val="1"/>
-          <w:numId w:val="14"/>
-        </w:numPr>
-        <w:tabs>
-          <w:tab w:val="clear" w:pos="709"/>
-          <w:tab w:val="left" w:pos="720" w:leader="none"/>
-        </w:tabs>
-        <w:ind w:left="0" w:firstLine="426"/>
-        <w:jc w:val="both"/>
-        <w:rPr>
-          <w:rFonts w:ascii="Times New Roman" w:hAnsi="Times New Roman"/>
-          <w:sz w:val="28"/>
-          <w:szCs w:val="28"/>
-          <w:lang w:eastAsia="en-US"/>
-        </w:rPr>
-      </w:pPr>
-      <w:r>
-        <w:rPr>
-          <w:rFonts w:ascii="Times New Roman" w:hAnsi="Times New Roman"/>
-          <w:sz w:val="28"/>
-          <w:szCs w:val="28"/>
-          <w:lang w:eastAsia="en-US"/>
-        </w:rPr>
-        <w:t>Фергюсон, Н. Практическая криптография. : пер. с англ. / Н. Фергюсон, Б. Шнайер. – М. : Издательский дом “Вильямс”, 2004. – 432 с.</w:t>
-      </w:r>
-    </w:p>
-    <w:p>
-      <w:pPr>
-        <w:pStyle w:val="ListParagraph"/>
-        <w:numPr>
-          <w:ilvl w:val="1"/>
-          <w:numId w:val="15"/>
-        </w:numPr>
-        <w:tabs>
-          <w:tab w:val="clear" w:pos="709"/>
-          <w:tab w:val="left" w:pos="720" w:leader="none"/>
-        </w:tabs>
-        <w:ind w:left="0" w:firstLine="426"/>
-        <w:jc w:val="both"/>
-        <w:rPr>
-          <w:rFonts w:ascii="Times New Roman" w:hAnsi="Times New Roman"/>
-          <w:sz w:val="28"/>
-          <w:szCs w:val="28"/>
-          <w:lang w:eastAsia="en-US"/>
-        </w:rPr>
-      </w:pPr>
-      <w:r>
-        <w:rPr>
-          <w:rFonts w:ascii="Times New Roman" w:hAnsi="Times New Roman"/>
-          <w:sz w:val="28"/>
-          <w:szCs w:val="28"/>
-          <w:lang w:eastAsia="en-US"/>
-        </w:rPr>
-        <w:t>Фаронов А. Е. Основы информационной безопасности при работе на компьютере / А. Е. Фаронов. – 2-е изд., испр. – М.: Национальный Открытый Университет ИНТУИТ, 2016. – 154 с.</w:t>
-      </w:r>
-    </w:p>
-    <w:p>
-      <w:pPr>
-        <w:pStyle w:val="ListParagraph"/>
-        <w:numPr>
-          <w:ilvl w:val="1"/>
-          <w:numId w:val="16"/>
-        </w:numPr>
-        <w:tabs>
-          <w:tab w:val="clear" w:pos="709"/>
-          <w:tab w:val="left" w:pos="720" w:leader="none"/>
-        </w:tabs>
-        <w:ind w:left="0" w:firstLine="426"/>
-        <w:jc w:val="both"/>
-        <w:rPr>
-          <w:rFonts w:ascii="Times New Roman" w:hAnsi="Times New Roman"/>
-          <w:sz w:val="28"/>
-          <w:szCs w:val="28"/>
-          <w:lang w:eastAsia="en-US"/>
-        </w:rPr>
-      </w:pPr>
-      <w:r>
-        <w:rPr>
-          <w:rFonts w:ascii="Times New Roman" w:hAnsi="Times New Roman"/>
-          <w:sz w:val="28"/>
-          <w:szCs w:val="28"/>
-          <w:lang w:eastAsia="en-US"/>
-        </w:rPr>
-        <w:t xml:space="preserve"> </w:t>
-      </w:r>
-      <w:r>
-        <w:rPr>
-          <w:rFonts w:ascii="Times New Roman" w:hAnsi="Times New Roman"/>
-          <w:sz w:val="28"/>
-          <w:szCs w:val="28"/>
-          <w:lang w:eastAsia="en-US"/>
-        </w:rPr>
-        <w:t>Лебедь С. В. Межсетевое экранирование. Теория и практика защиты внешнего периметра / С. В. Лебедь. – М.: Изд-во МГТУ им. Н. Э. Баумана, 2002. – 304 с.</w:t>
       </w:r>
     </w:p>
     <w:p>
@@ -42851,6 +42664,165 @@
           <w:rFonts w:ascii="Times New Roman" w:hAnsi="Times New Roman"/>
           <w:sz w:val="28"/>
           <w:szCs w:val="28"/>
+          <w:lang w:val="en-US" w:eastAsia="en-US"/>
+        </w:rPr>
+      </w:pPr>
+      <w:r>
+        <w:rPr>
+          <w:rFonts w:ascii="Times New Roman" w:hAnsi="Times New Roman"/>
+          <w:sz w:val="28"/>
+          <w:szCs w:val="28"/>
+          <w:lang w:val="en-US" w:eastAsia="en-US"/>
+        </w:rPr>
+        <w:t>Encyclopedia of Cryptography and Security / ed.: van Tilborg, H. C.A., Jajodia, S. – 2nd edition. – Springer, 2011. – 1457 p. – ISBN-13: 978-1441959058</w:t>
+      </w:r>
+    </w:p>
+    <w:p>
+      <w:pPr>
+        <w:pStyle w:val="ListParagraph"/>
+        <w:numPr>
+          <w:ilvl w:val="1"/>
+          <w:numId w:val="18"/>
+        </w:numPr>
+        <w:tabs>
+          <w:tab w:val="clear" w:pos="709"/>
+          <w:tab w:val="left" w:pos="720" w:leader="none"/>
+        </w:tabs>
+        <w:ind w:left="0" w:firstLine="426"/>
+        <w:jc w:val="both"/>
+        <w:rPr>
+          <w:rFonts w:ascii="Times New Roman" w:hAnsi="Times New Roman"/>
+          <w:sz w:val="28"/>
+          <w:szCs w:val="28"/>
+          <w:lang w:eastAsia="en-US"/>
+        </w:rPr>
+      </w:pPr>
+      <w:r>
+        <w:rPr>
+          <w:rFonts w:ascii="Times New Roman" w:hAnsi="Times New Roman"/>
+          <w:sz w:val="28"/>
+          <w:szCs w:val="28"/>
+          <w:lang w:eastAsia="en-US"/>
+        </w:rPr>
+        <w:t>Афанасьев, А. А. Аутентификация. Теория и практика обеспечения доступа к информационным ресурсам. Учебное пособие для вузов / А. А. Афанасьев [и др.] ; под ред. А. А. Шелупанова, С. Л. Груздева, Ю.С. Нахаева. – 2-е изд., стереотип. – М.: Горячая линия – Телеком, 2012. – 550 с.</w:t>
+      </w:r>
+    </w:p>
+    <w:p>
+      <w:pPr>
+        <w:pStyle w:val="ListParagraph"/>
+        <w:numPr>
+          <w:ilvl w:val="1"/>
+          <w:numId w:val="19"/>
+        </w:numPr>
+        <w:tabs>
+          <w:tab w:val="clear" w:pos="709"/>
+          <w:tab w:val="left" w:pos="720" w:leader="none"/>
+        </w:tabs>
+        <w:ind w:left="0" w:firstLine="426"/>
+        <w:jc w:val="both"/>
+        <w:rPr>
+          <w:rFonts w:ascii="Times New Roman" w:hAnsi="Times New Roman"/>
+          <w:sz w:val="28"/>
+          <w:szCs w:val="28"/>
+          <w:lang w:eastAsia="en-US"/>
+        </w:rPr>
+      </w:pPr>
+      <w:r>
+        <w:rPr>
+          <w:rFonts w:ascii="Times New Roman" w:hAnsi="Times New Roman"/>
+          <w:sz w:val="28"/>
+          <w:szCs w:val="28"/>
+          <w:lang w:eastAsia="en-US"/>
+        </w:rPr>
+        <w:t>Фергюсон, Н. Практическая криптография. : пер. с англ. / Н. Фергюсон, Б. Шнайер. – М. : Издательский дом “Вильямс”, 2004. – 432 с.</w:t>
+      </w:r>
+    </w:p>
+    <w:p>
+      <w:pPr>
+        <w:pStyle w:val="ListParagraph"/>
+        <w:numPr>
+          <w:ilvl w:val="1"/>
+          <w:numId w:val="20"/>
+        </w:numPr>
+        <w:tabs>
+          <w:tab w:val="clear" w:pos="709"/>
+          <w:tab w:val="left" w:pos="720" w:leader="none"/>
+        </w:tabs>
+        <w:ind w:left="0" w:firstLine="426"/>
+        <w:jc w:val="both"/>
+        <w:rPr>
+          <w:rFonts w:ascii="Times New Roman" w:hAnsi="Times New Roman"/>
+          <w:sz w:val="28"/>
+          <w:szCs w:val="28"/>
+          <w:lang w:eastAsia="en-US"/>
+        </w:rPr>
+      </w:pPr>
+      <w:r>
+        <w:rPr>
+          <w:rFonts w:ascii="Times New Roman" w:hAnsi="Times New Roman"/>
+          <w:sz w:val="28"/>
+          <w:szCs w:val="28"/>
+          <w:lang w:eastAsia="en-US"/>
+        </w:rPr>
+        <w:t>Фаронов А. Е. Основы информационной безопасности при работе на компьютере / А. Е. Фаронов. – 2-е изд., испр. – М.: Национальный Открытый Университет ИНТУИТ, 2016. – 154 с.</w:t>
+      </w:r>
+    </w:p>
+    <w:p>
+      <w:pPr>
+        <w:pStyle w:val="ListParagraph"/>
+        <w:numPr>
+          <w:ilvl w:val="1"/>
+          <w:numId w:val="21"/>
+        </w:numPr>
+        <w:tabs>
+          <w:tab w:val="clear" w:pos="709"/>
+          <w:tab w:val="left" w:pos="720" w:leader="none"/>
+        </w:tabs>
+        <w:ind w:left="0" w:firstLine="426"/>
+        <w:jc w:val="both"/>
+        <w:rPr>
+          <w:rFonts w:ascii="Times New Roman" w:hAnsi="Times New Roman"/>
+          <w:sz w:val="28"/>
+          <w:szCs w:val="28"/>
+          <w:lang w:eastAsia="en-US"/>
+        </w:rPr>
+      </w:pPr>
+      <w:r>
+        <w:rPr>
+          <w:rFonts w:ascii="Times New Roman" w:hAnsi="Times New Roman"/>
+          <w:sz w:val="28"/>
+          <w:szCs w:val="28"/>
+          <w:lang w:eastAsia="en-US"/>
+        </w:rPr>
+        <w:t xml:space="preserve"> </w:t>
+      </w:r>
+      <w:r>
+        <w:rPr>
+          <w:rFonts w:ascii="Times New Roman" w:hAnsi="Times New Roman"/>
+          <w:sz w:val="28"/>
+          <w:szCs w:val="28"/>
+          <w:lang w:eastAsia="en-US"/>
+        </w:rPr>
+        <w:t>Лебедь С. В. Межсетевое экранирование. Теория и практика защиты внешнего периметра / С. В. Лебедь. – М.: Изд-во МГТУ им. Н. Э. Баумана, 2002. – 304 с.</w:t>
+      </w:r>
+    </w:p>
+    <w:p>
+      <w:pPr>
+        <w:pStyle w:val="ListParagraph"/>
+        <w:numPr>
+          <w:ilvl w:val="1"/>
+          <w:numId w:val="22"/>
+        </w:numPr>
+        <w:tabs>
+          <w:tab w:val="clear" w:pos="709"/>
+          <w:tab w:val="left" w:pos="720" w:leader="none"/>
+        </w:tabs>
+        <w:ind w:left="0" w:firstLine="426"/>
+        <w:jc w:val="both"/>
+        <w:rPr>
+          <w:rFonts w:ascii="Times New Roman" w:hAnsi="Times New Roman"/>
+          <w:sz w:val="28"/>
+          <w:szCs w:val="28"/>
           <w:lang w:eastAsia="en-US"/>
         </w:rPr>
       </w:pPr>
@@ -42906,7 +42878,7 @@
       <w:footerReference w:type="default" r:id="rId17"/>
       <w:footerReference w:type="first" r:id="rId18"/>
       <w:type w:val="nextPage"/>
-      <w:pgSz w:w="11909" w:h="16834"/>
+      <w:pgSz w:w="11906" w:h="16838"/>
       <w:pgMar w:left="1699" w:right="850" w:header="0" w:top="1134" w:footer="1138" w:bottom="1960" w:gutter="0"/>
       <w:pgNumType w:start="3" w:fmt="decimal"/>
       <w:formProt w:val="false"/>
@@ -42939,7 +42911,7 @@
     </w:r>
     <w:r>
       <w:rPr/>
-      <w:t>4</w:t>
+      <w:t>68</w:t>
     </w:r>
     <w:r>
       <w:rPr/>
@@ -42980,7 +42952,7 @@
     </w:r>
     <w:r>
       <w:rPr/>
-      <w:t>5</w:t>
+      <w:t>69</w:t>
     </w:r>
     <w:r>
       <w:rPr/>
@@ -44340,6 +44312,556 @@
       </w:pPr>
     </w:lvl>
   </w:abstractNum>
+  <w:abstractNum w:abstractNumId="12">
+    <w:lvl w:ilvl="0">
+      <w:start w:val="3"/>
+      <w:numFmt w:val="decimal"/>
+      <w:lvlText w:val="%1."/>
+      <w:lvlJc w:val="left"/>
+      <w:pPr>
+        <w:tabs>
+          <w:tab w:val="num" w:pos="720"/>
+        </w:tabs>
+        <w:ind w:left="720" w:hanging="360"/>
+      </w:pPr>
+    </w:lvl>
+    <w:lvl w:ilvl="1">
+      <w:start w:val="1"/>
+      <w:numFmt w:val="decimal"/>
+      <w:lvlText w:val="%2."/>
+      <w:lvlJc w:val="left"/>
+      <w:pPr>
+        <w:tabs>
+          <w:tab w:val="num" w:pos="1080"/>
+        </w:tabs>
+        <w:ind w:left="1080" w:hanging="360"/>
+      </w:pPr>
+    </w:lvl>
+    <w:lvl w:ilvl="2">
+      <w:start w:val="1"/>
+      <w:numFmt w:val="decimal"/>
+      <w:lvlText w:val="%3."/>
+      <w:lvlJc w:val="left"/>
+      <w:pPr>
+        <w:tabs>
+          <w:tab w:val="num" w:pos="1440"/>
+        </w:tabs>
+        <w:ind w:left="1440" w:hanging="360"/>
+      </w:pPr>
+    </w:lvl>
+    <w:lvl w:ilvl="3">
+      <w:start w:val="1"/>
+      <w:numFmt w:val="decimal"/>
+      <w:lvlText w:val="%4."/>
+      <w:lvlJc w:val="left"/>
+      <w:pPr>
+        <w:tabs>
+          <w:tab w:val="num" w:pos="1800"/>
+        </w:tabs>
+        <w:ind w:left="1800" w:hanging="360"/>
+      </w:pPr>
+    </w:lvl>
+    <w:lvl w:ilvl="4">
+      <w:start w:val="1"/>
+      <w:numFmt w:val="decimal"/>
+      <w:lvlText w:val="%5."/>
+      <w:lvlJc w:val="left"/>
+      <w:pPr>
+        <w:tabs>
+          <w:tab w:val="num" w:pos="2160"/>
+        </w:tabs>
+        <w:ind w:left="2160" w:hanging="360"/>
+      </w:pPr>
+    </w:lvl>
+    <w:lvl w:ilvl="5">
+      <w:start w:val="1"/>
+      <w:numFmt w:val="decimal"/>
+      <w:lvlText w:val="%6."/>
+      <w:lvlJc w:val="left"/>
+      <w:pPr>
+        <w:tabs>
+          <w:tab w:val="num" w:pos="2520"/>
+        </w:tabs>
+        <w:ind w:left="2520" w:hanging="360"/>
+      </w:pPr>
+    </w:lvl>
+    <w:lvl w:ilvl="6">
+      <w:start w:val="1"/>
+      <w:numFmt w:val="decimal"/>
+      <w:lvlText w:val="%7."/>
+      <w:lvlJc w:val="left"/>
+      <w:pPr>
+        <w:tabs>
+          <w:tab w:val="num" w:pos="2880"/>
+        </w:tabs>
+        <w:ind w:left="2880" w:hanging="360"/>
+      </w:pPr>
+    </w:lvl>
+    <w:lvl w:ilvl="7">
+      <w:start w:val="1"/>
+      <w:numFmt w:val="decimal"/>
+      <w:lvlText w:val="%8."/>
+      <w:lvlJc w:val="left"/>
+      <w:pPr>
+        <w:tabs>
+          <w:tab w:val="num" w:pos="3240"/>
+        </w:tabs>
+        <w:ind w:left="3240" w:hanging="360"/>
+      </w:pPr>
+    </w:lvl>
+    <w:lvl w:ilvl="8">
+      <w:start w:val="1"/>
+      <w:numFmt w:val="decimal"/>
+      <w:lvlText w:val="%9."/>
+      <w:lvlJc w:val="left"/>
+      <w:pPr>
+        <w:tabs>
+          <w:tab w:val="num" w:pos="3600"/>
+        </w:tabs>
+        <w:ind w:left="3600" w:hanging="360"/>
+      </w:pPr>
+    </w:lvl>
+  </w:abstractNum>
+  <w:abstractNum w:abstractNumId="13">
+    <w:lvl w:ilvl="0">
+      <w:start w:val="3"/>
+      <w:numFmt w:val="decimal"/>
+      <w:lvlText w:val="%1."/>
+      <w:lvlJc w:val="left"/>
+      <w:pPr>
+        <w:tabs>
+          <w:tab w:val="num" w:pos="720"/>
+        </w:tabs>
+        <w:ind w:left="720" w:hanging="360"/>
+      </w:pPr>
+    </w:lvl>
+    <w:lvl w:ilvl="1">
+      <w:start w:val="1"/>
+      <w:numFmt w:val="decimal"/>
+      <w:lvlText w:val="%2."/>
+      <w:lvlJc w:val="left"/>
+      <w:pPr>
+        <w:tabs>
+          <w:tab w:val="num" w:pos="1080"/>
+        </w:tabs>
+        <w:ind w:left="1080" w:hanging="360"/>
+      </w:pPr>
+    </w:lvl>
+    <w:lvl w:ilvl="2">
+      <w:start w:val="1"/>
+      <w:numFmt w:val="decimal"/>
+      <w:lvlText w:val="%3."/>
+      <w:lvlJc w:val="left"/>
+      <w:pPr>
+        <w:tabs>
+          <w:tab w:val="num" w:pos="1440"/>
+        </w:tabs>
+        <w:ind w:left="1440" w:hanging="360"/>
+      </w:pPr>
+    </w:lvl>
+    <w:lvl w:ilvl="3">
+      <w:start w:val="1"/>
+      <w:numFmt w:val="decimal"/>
+      <w:lvlText w:val="%4."/>
+      <w:lvlJc w:val="left"/>
+      <w:pPr>
+        <w:tabs>
+          <w:tab w:val="num" w:pos="1800"/>
+        </w:tabs>
+        <w:ind w:left="1800" w:hanging="360"/>
+      </w:pPr>
+    </w:lvl>
+    <w:lvl w:ilvl="4">
+      <w:start w:val="1"/>
+      <w:numFmt w:val="decimal"/>
+      <w:lvlText w:val="%5."/>
+      <w:lvlJc w:val="left"/>
+      <w:pPr>
+        <w:tabs>
+          <w:tab w:val="num" w:pos="2160"/>
+        </w:tabs>
+        <w:ind w:left="2160" w:hanging="360"/>
+      </w:pPr>
+    </w:lvl>
+    <w:lvl w:ilvl="5">
+      <w:start w:val="1"/>
+      <w:numFmt w:val="decimal"/>
+      <w:lvlText w:val="%6."/>
+      <w:lvlJc w:val="left"/>
+      <w:pPr>
+        <w:tabs>
+          <w:tab w:val="num" w:pos="2520"/>
+        </w:tabs>
+        <w:ind w:left="2520" w:hanging="360"/>
+      </w:pPr>
+    </w:lvl>
+    <w:lvl w:ilvl="6">
+      <w:start w:val="1"/>
+      <w:numFmt w:val="decimal"/>
+      <w:lvlText w:val="%7."/>
+      <w:lvlJc w:val="left"/>
+      <w:pPr>
+        <w:tabs>
+          <w:tab w:val="num" w:pos="2880"/>
+        </w:tabs>
+        <w:ind w:left="2880" w:hanging="360"/>
+      </w:pPr>
+    </w:lvl>
+    <w:lvl w:ilvl="7">
+      <w:start w:val="1"/>
+      <w:numFmt w:val="decimal"/>
+      <w:lvlText w:val="%8."/>
+      <w:lvlJc w:val="left"/>
+      <w:pPr>
+        <w:tabs>
+          <w:tab w:val="num" w:pos="3240"/>
+        </w:tabs>
+        <w:ind w:left="3240" w:hanging="360"/>
+      </w:pPr>
+    </w:lvl>
+    <w:lvl w:ilvl="8">
+      <w:start w:val="1"/>
+      <w:numFmt w:val="decimal"/>
+      <w:lvlText w:val="%9."/>
+      <w:lvlJc w:val="left"/>
+      <w:pPr>
+        <w:tabs>
+          <w:tab w:val="num" w:pos="3600"/>
+        </w:tabs>
+        <w:ind w:left="3600" w:hanging="360"/>
+      </w:pPr>
+    </w:lvl>
+  </w:abstractNum>
+  <w:abstractNum w:abstractNumId="14">
+    <w:lvl w:ilvl="0">
+      <w:start w:val="3"/>
+      <w:numFmt w:val="decimal"/>
+      <w:lvlText w:val="%1."/>
+      <w:lvlJc w:val="left"/>
+      <w:pPr>
+        <w:tabs>
+          <w:tab w:val="num" w:pos="720"/>
+        </w:tabs>
+        <w:ind w:left="720" w:hanging="360"/>
+      </w:pPr>
+    </w:lvl>
+    <w:lvl w:ilvl="1">
+      <w:start w:val="1"/>
+      <w:numFmt w:val="decimal"/>
+      <w:lvlText w:val="%2."/>
+      <w:lvlJc w:val="left"/>
+      <w:pPr>
+        <w:tabs>
+          <w:tab w:val="num" w:pos="1080"/>
+        </w:tabs>
+        <w:ind w:left="1080" w:hanging="360"/>
+      </w:pPr>
+    </w:lvl>
+    <w:lvl w:ilvl="2">
+      <w:start w:val="1"/>
+      <w:numFmt w:val="decimal"/>
+      <w:lvlText w:val="%3."/>
+      <w:lvlJc w:val="left"/>
+      <w:pPr>
+        <w:tabs>
+          <w:tab w:val="num" w:pos="1440"/>
+        </w:tabs>
+        <w:ind w:left="1440" w:hanging="360"/>
+      </w:pPr>
+    </w:lvl>
+    <w:lvl w:ilvl="3">
+      <w:start w:val="1"/>
+      <w:numFmt w:val="decimal"/>
+      <w:lvlText w:val="%4."/>
+      <w:lvlJc w:val="left"/>
+      <w:pPr>
+        <w:tabs>
+          <w:tab w:val="num" w:pos="1800"/>
+        </w:tabs>
+        <w:ind w:left="1800" w:hanging="360"/>
+      </w:pPr>
+    </w:lvl>
+    <w:lvl w:ilvl="4">
+      <w:start w:val="1"/>
+      <w:numFmt w:val="decimal"/>
+      <w:lvlText w:val="%5."/>
+      <w:lvlJc w:val="left"/>
+      <w:pPr>
+        <w:tabs>
+          <w:tab w:val="num" w:pos="2160"/>
+        </w:tabs>
+        <w:ind w:left="2160" w:hanging="360"/>
+      </w:pPr>
+    </w:lvl>
+    <w:lvl w:ilvl="5">
+      <w:start w:val="1"/>
+      <w:numFmt w:val="decimal"/>
+      <w:lvlText w:val="%6."/>
+      <w:lvlJc w:val="left"/>
+      <w:pPr>
+        <w:tabs>
+          <w:tab w:val="num" w:pos="2520"/>
+        </w:tabs>
+        <w:ind w:left="2520" w:hanging="360"/>
+      </w:pPr>
+    </w:lvl>
+    <w:lvl w:ilvl="6">
+      <w:start w:val="1"/>
+      <w:numFmt w:val="decimal"/>
+      <w:lvlText w:val="%7."/>
+      <w:lvlJc w:val="left"/>
+      <w:pPr>
+        <w:tabs>
+          <w:tab w:val="num" w:pos="2880"/>
+        </w:tabs>
+        <w:ind w:left="2880" w:hanging="360"/>
+      </w:pPr>
+    </w:lvl>
+    <w:lvl w:ilvl="7">
+      <w:start w:val="1"/>
+      <w:numFmt w:val="decimal"/>
+      <w:lvlText w:val="%8."/>
+      <w:lvlJc w:val="left"/>
+      <w:pPr>
+        <w:tabs>
+          <w:tab w:val="num" w:pos="3240"/>
+        </w:tabs>
+        <w:ind w:left="3240" w:hanging="360"/>
+      </w:pPr>
+    </w:lvl>
+    <w:lvl w:ilvl="8">
+      <w:start w:val="1"/>
+      <w:numFmt w:val="decimal"/>
+      <w:lvlText w:val="%9."/>
+      <w:lvlJc w:val="left"/>
+      <w:pPr>
+        <w:tabs>
+          <w:tab w:val="num" w:pos="3600"/>
+        </w:tabs>
+        <w:ind w:left="3600" w:hanging="360"/>
+      </w:pPr>
+    </w:lvl>
+  </w:abstractNum>
+  <w:abstractNum w:abstractNumId="15">
+    <w:lvl w:ilvl="0">
+      <w:start w:val="3"/>
+      <w:numFmt w:val="decimal"/>
+      <w:lvlText w:val="%1."/>
+      <w:lvlJc w:val="left"/>
+      <w:pPr>
+        <w:tabs>
+          <w:tab w:val="num" w:pos="720"/>
+        </w:tabs>
+        <w:ind w:left="720" w:hanging="360"/>
+      </w:pPr>
+    </w:lvl>
+    <w:lvl w:ilvl="1">
+      <w:start w:val="1"/>
+      <w:numFmt w:val="decimal"/>
+      <w:lvlText w:val="%2."/>
+      <w:lvlJc w:val="left"/>
+      <w:pPr>
+        <w:tabs>
+          <w:tab w:val="num" w:pos="1080"/>
+        </w:tabs>
+        <w:ind w:left="1080" w:hanging="360"/>
+      </w:pPr>
+    </w:lvl>
+    <w:lvl w:ilvl="2">
+      <w:start w:val="1"/>
+      <w:numFmt w:val="decimal"/>
+      <w:lvlText w:val="%3."/>
+      <w:lvlJc w:val="left"/>
+      <w:pPr>
+        <w:tabs>
+          <w:tab w:val="num" w:pos="1440"/>
+        </w:tabs>
+        <w:ind w:left="1440" w:hanging="360"/>
+      </w:pPr>
+    </w:lvl>
+    <w:lvl w:ilvl="3">
+      <w:start w:val="1"/>
+      <w:numFmt w:val="decimal"/>
+      <w:lvlText w:val="%4."/>
+      <w:lvlJc w:val="left"/>
+      <w:pPr>
+        <w:tabs>
+          <w:tab w:val="num" w:pos="1800"/>
+        </w:tabs>
+        <w:ind w:left="1800" w:hanging="360"/>
+      </w:pPr>
+    </w:lvl>
+    <w:lvl w:ilvl="4">
+      <w:start w:val="1"/>
+      <w:numFmt w:val="decimal"/>
+      <w:lvlText w:val="%5."/>
+      <w:lvlJc w:val="left"/>
+      <w:pPr>
+        <w:tabs>
+          <w:tab w:val="num" w:pos="2160"/>
+        </w:tabs>
+        <w:ind w:left="2160" w:hanging="360"/>
+      </w:pPr>
+    </w:lvl>
+    <w:lvl w:ilvl="5">
+      <w:start w:val="1"/>
+      <w:numFmt w:val="decimal"/>
+      <w:lvlText w:val="%6."/>
+      <w:lvlJc w:val="left"/>
+      <w:pPr>
+        <w:tabs>
+          <w:tab w:val="num" w:pos="2520"/>
+        </w:tabs>
+        <w:ind w:left="2520" w:hanging="360"/>
+      </w:pPr>
+    </w:lvl>
+    <w:lvl w:ilvl="6">
+      <w:start w:val="1"/>
+      <w:numFmt w:val="decimal"/>
+      <w:lvlText w:val="%7."/>
+      <w:lvlJc w:val="left"/>
+      <w:pPr>
+        <w:tabs>
+          <w:tab w:val="num" w:pos="2880"/>
+        </w:tabs>
+        <w:ind w:left="2880" w:hanging="360"/>
+      </w:pPr>
+    </w:lvl>
+    <w:lvl w:ilvl="7">
+      <w:start w:val="1"/>
+      <w:numFmt w:val="decimal"/>
+      <w:lvlText w:val="%8."/>
+      <w:lvlJc w:val="left"/>
+      <w:pPr>
+        <w:tabs>
+          <w:tab w:val="num" w:pos="3240"/>
+        </w:tabs>
+        <w:ind w:left="3240" w:hanging="360"/>
+      </w:pPr>
+    </w:lvl>
+    <w:lvl w:ilvl="8">
+      <w:start w:val="1"/>
+      <w:numFmt w:val="decimal"/>
+      <w:lvlText w:val="%9."/>
+      <w:lvlJc w:val="left"/>
+      <w:pPr>
+        <w:tabs>
+          <w:tab w:val="num" w:pos="3600"/>
+        </w:tabs>
+        <w:ind w:left="3600" w:hanging="360"/>
+      </w:pPr>
+    </w:lvl>
+  </w:abstractNum>
+  <w:abstractNum w:abstractNumId="16">
+    <w:lvl w:ilvl="0">
+      <w:start w:val="3"/>
+      <w:numFmt w:val="decimal"/>
+      <w:lvlText w:val="%1."/>
+      <w:lvlJc w:val="left"/>
+      <w:pPr>
+        <w:tabs>
+          <w:tab w:val="num" w:pos="720"/>
+        </w:tabs>
+        <w:ind w:left="720" w:hanging="360"/>
+      </w:pPr>
+    </w:lvl>
+    <w:lvl w:ilvl="1">
+      <w:start w:val="1"/>
+      <w:numFmt w:val="decimal"/>
+      <w:lvlText w:val="%2."/>
+      <w:lvlJc w:val="left"/>
+      <w:pPr>
+        <w:tabs>
+          <w:tab w:val="num" w:pos="1080"/>
+        </w:tabs>
+        <w:ind w:left="1080" w:hanging="360"/>
+      </w:pPr>
+    </w:lvl>
+    <w:lvl w:ilvl="2">
+      <w:start w:val="1"/>
+      <w:numFmt w:val="decimal"/>
+      <w:lvlText w:val="%3."/>
+      <w:lvlJc w:val="left"/>
+      <w:pPr>
+        <w:tabs>
+          <w:tab w:val="num" w:pos="1440"/>
+        </w:tabs>
+        <w:ind w:left="1440" w:hanging="360"/>
+      </w:pPr>
+    </w:lvl>
+    <w:lvl w:ilvl="3">
+      <w:start w:val="1"/>
+      <w:numFmt w:val="decimal"/>
+      <w:lvlText w:val="%4."/>
+      <w:lvlJc w:val="left"/>
+      <w:pPr>
+        <w:tabs>
+          <w:tab w:val="num" w:pos="1800"/>
+        </w:tabs>
+        <w:ind w:left="1800" w:hanging="360"/>
+      </w:pPr>
+    </w:lvl>
+    <w:lvl w:ilvl="4">
+      <w:start w:val="1"/>
+      <w:numFmt w:val="decimal"/>
+      <w:lvlText w:val="%5."/>
+      <w:lvlJc w:val="left"/>
+      <w:pPr>
+        <w:tabs>
+          <w:tab w:val="num" w:pos="2160"/>
+        </w:tabs>
+        <w:ind w:left="2160" w:hanging="360"/>
+      </w:pPr>
+    </w:lvl>
+    <w:lvl w:ilvl="5">
+      <w:start w:val="1"/>
+      <w:numFmt w:val="decimal"/>
+      <w:lvlText w:val="%6."/>
+      <w:lvlJc w:val="left"/>
+      <w:pPr>
+        <w:tabs>
+          <w:tab w:val="num" w:pos="2520"/>
+        </w:tabs>
+        <w:ind w:left="2520" w:hanging="360"/>
+      </w:pPr>
+    </w:lvl>
+    <w:lvl w:ilvl="6">
+      <w:start w:val="1"/>
+      <w:numFmt w:val="decimal"/>
+      <w:lvlText w:val="%7."/>
+      <w:lvlJc w:val="left"/>
+      <w:pPr>
+        <w:tabs>
+          <w:tab w:val="num" w:pos="2880"/>
+        </w:tabs>
+        <w:ind w:left="2880" w:hanging="360"/>
+      </w:pPr>
+    </w:lvl>
+    <w:lvl w:ilvl="7">
+      <w:start w:val="1"/>
+      <w:numFmt w:val="decimal"/>
+      <w:lvlText w:val="%8."/>
+      <w:lvlJc w:val="left"/>
+      <w:pPr>
+        <w:tabs>
+          <w:tab w:val="num" w:pos="3240"/>
+        </w:tabs>
+        <w:ind w:left="3240" w:hanging="360"/>
+      </w:pPr>
+    </w:lvl>
+    <w:lvl w:ilvl="8">
+      <w:start w:val="1"/>
+      <w:numFmt w:val="decimal"/>
+      <w:lvlText w:val="%9."/>
+      <w:lvlJc w:val="left"/>
+      <w:pPr>
+        <w:tabs>
+          <w:tab w:val="num" w:pos="3600"/>
+        </w:tabs>
+        <w:ind w:left="3600" w:hanging="360"/>
+      </w:pPr>
+    </w:lvl>
+  </w:abstractNum>
   <w:num w:numId="1">
     <w:abstractNumId w:val="1"/>
   </w:num>
@@ -44374,24 +44896,39 @@
     <w:abstractNumId w:val="11"/>
   </w:num>
   <w:num w:numId="12">
+    <w:abstractNumId w:val="12"/>
+  </w:num>
+  <w:num w:numId="13">
+    <w:abstractNumId w:val="13"/>
+  </w:num>
+  <w:num w:numId="14">
+    <w:abstractNumId w:val="14"/>
+  </w:num>
+  <w:num w:numId="15">
+    <w:abstractNumId w:val="15"/>
+  </w:num>
+  <w:num w:numId="16">
+    <w:abstractNumId w:val="16"/>
+  </w:num>
+  <w:num w:numId="17">
     <w:abstractNumId w:val="10"/>
     <w:lvlOverride w:ilvl="1">
       <w:startOverride w:val="1"/>
     </w:lvlOverride>
   </w:num>
-  <w:num w:numId="13">
+  <w:num w:numId="18">
     <w:abstractNumId w:val="10"/>
   </w:num>
-  <w:num w:numId="14">
+  <w:num w:numId="19">
     <w:abstractNumId w:val="10"/>
   </w:num>
-  <w:num w:numId="15">
+  <w:num w:numId="20">
     <w:abstractNumId w:val="10"/>
   </w:num>
-  <w:num w:numId="16">
+  <w:num w:numId="21">
     <w:abstractNumId w:val="10"/>
   </w:num>
-  <w:num w:numId="17">
+  <w:num w:numId="22">
     <w:abstractNumId w:val="10"/>
   </w:num>
 </w:numbering>
@@ -44704,6 +45241,7 @@
     <w:rsid w:val="00254c4e"/>
     <w:pPr>
       <w:widowControl/>
+      <w:suppressAutoHyphens w:val="true"/>
       <w:bidi w:val="0"/>
       <w:spacing w:before="0" w:after="0"/>
       <w:jc w:val="left"/>
@@ -45593,6 +46131,7 @@
     <w:rsid w:val="00ce0824"/>
     <w:pPr>
       <w:widowControl/>
+      <w:suppressAutoHyphens w:val="true"/>
       <w:bidi w:val="0"/>
       <w:spacing w:lineRule="auto" w:line="360" w:before="0" w:after="0"/>
       <w:jc w:val="left"/>
@@ -45612,6 +46151,7 @@
     <w:rsid w:val="00ce0824"/>
     <w:pPr>
       <w:widowControl/>
+      <w:suppressAutoHyphens w:val="true"/>
       <w:bidi w:val="0"/>
       <w:spacing w:lineRule="auto" w:line="312" w:before="0" w:after="0"/>
       <w:ind w:firstLine="851"/>
@@ -45799,6 +46339,7 @@
     <w:rsid w:val="0009330b"/>
     <w:pPr>
       <w:widowControl/>
+      <w:suppressAutoHyphens w:val="true"/>
       <w:bidi w:val="0"/>
       <w:spacing w:before="0" w:after="0"/>
       <w:jc w:val="left"/>
@@ -45809,7 +46350,7 @@
       <w:kern w:val="0"/>
       <w:sz w:val="22"/>
       <w:szCs w:val="22"/>
-      <w:lang w:eastAsia="en-US" w:val="ru-RU" w:bidi="ar-SA"/>
+      <w:lang w:val="ru-RU" w:eastAsia="en-US" w:bidi="ar-SA"/>
     </w:rPr>
   </w:style>
   <w:style w:type="paragraph" w:styleId="Annotationsubject">
@@ -45851,6 +46392,7 @@
     <w:rsid w:val="00110328"/>
     <w:pPr>
       <w:widowControl/>
+      <w:suppressAutoHyphens w:val="true"/>
       <w:bidi w:val="0"/>
       <w:spacing w:lineRule="auto" w:line="276" w:before="0" w:after="0"/>
       <w:jc w:val="left"/>

</xml_diff>